<commit_message>
Current draft of notes - still working on it
</commit_message>
<xml_diff>
--- a/doc/ReleaseNotes/OpenStudio_Release_Notes_1_1_0_20131017.docx
+++ b/doc/ReleaseNotes/OpenStudio_Release_Notes_1_1_0_20131017.docx
@@ -456,24 +456,12 @@
       <w:pPr>
         <w:pStyle w:val="Heading2"/>
       </w:pPr>
-      <w:commentRangeStart w:id="0"/>
       <w:r>
         <w:t xml:space="preserve">Installation </w:t>
       </w:r>
       <w:r>
         <w:t>Steps</w:t>
       </w:r>
-      <w:commentRangeEnd w:id="0"/>
-      <w:r>
-        <w:rPr>
-          <w:rStyle w:val="CommentReference"/>
-          <w:rFonts w:asciiTheme="minorHAnsi" w:eastAsiaTheme="minorHAnsi" w:hAnsiTheme="minorHAnsi" w:cstheme="minorBidi"/>
-          <w:b w:val="0"/>
-          <w:bCs w:val="0"/>
-          <w:color w:val="auto"/>
-        </w:rPr>
-        <w:commentReference w:id="0"/>
-      </w:r>
     </w:p>
     <w:p>
       <w:pPr>
@@ -484,13 +472,19 @@
         </w:numPr>
       </w:pPr>
       <w:r>
-        <w:t>Download and install EnergyPlus 7.2.</w:t>
+        <w:t xml:space="preserve">Download and install EnergyPlus </w:t>
+      </w:r>
+      <w:r>
+        <w:t>8</w:t>
+      </w:r>
+      <w:r>
+        <w:t>.</w:t>
+      </w:r>
+      <w:r>
+        <w:t>0.</w:t>
       </w:r>
       <w:r>
         <w:t xml:space="preserve"> </w:t>
-      </w:r>
-      <w:r>
-        <w:t>The main EnergyPlus page takes you to EnergyPlus 8. Follow the steps below to download EnergyPlus 7.2</w:t>
       </w:r>
     </w:p>
     <w:p>
@@ -501,14 +495,17 @@
           <w:numId w:val="13"/>
         </w:numPr>
       </w:pPr>
-      <w:hyperlink r:id="rId11" w:history="1">
+      <w:hyperlink r:id="rId10" w:history="1">
         <w:r>
           <w:rPr>
             <w:rStyle w:val="Hyperlink"/>
           </w:rPr>
-          <w:t>Create an EnergyPlus account if you don't have one and then login.</w:t>
+          <w:t>Download EnergyPlus 8.0</w:t>
         </w:r>
       </w:hyperlink>
+      <w:r>
+        <w:t>. Create an account and login if you don’t already have one.</w:t>
+      </w:r>
     </w:p>
     <w:p>
       <w:pPr>
@@ -519,44 +516,21 @@
         </w:numPr>
       </w:pPr>
       <w:r>
-        <w:t>After you log in you can click the link to access the page to "</w:t>
-      </w:r>
-      <w:hyperlink r:id="rId12" w:history="1">
-        <w:r>
-          <w:rPr>
-            <w:rStyle w:val="Hyperlink"/>
-          </w:rPr>
-          <w:t>Download Older Versions of Energy Plus</w:t>
-        </w:r>
-      </w:hyperlink>
-      <w:r>
-        <w:t>".</w:t>
-      </w:r>
-    </w:p>
-    <w:p>
-      <w:pPr>
-        <w:pStyle w:val="ListParagraph"/>
-        <w:numPr>
-          <w:ilvl w:val="1"/>
+        <w:t>OpenStudio will work with 32 or 64bit EnergyPlus installers.</w:t>
+      </w:r>
+    </w:p>
+    <w:p>
+      <w:pPr>
+        <w:pStyle w:val="ListParagraph"/>
+        <w:numPr>
+          <w:ilvl w:val="0"/>
           <w:numId w:val="13"/>
         </w:numPr>
       </w:pPr>
       <w:r>
-        <w:t>Choose the appropriate version of EnergyPlus 7.2 for your computer. Download and follow the instructions. OpenStudio will work with 32 or 64bit EnergyPlus installers.</w:t>
-      </w:r>
-    </w:p>
-    <w:p>
-      <w:pPr>
-        <w:pStyle w:val="ListParagraph"/>
-        <w:numPr>
-          <w:ilvl w:val="0"/>
-          <w:numId w:val="13"/>
-        </w:numPr>
-      </w:pPr>
-      <w:r>
         <w:t xml:space="preserve">The OpenStudio SketchUp Plug-in requires </w:t>
       </w:r>
-      <w:hyperlink r:id="rId13" w:history="1">
+      <w:hyperlink r:id="rId11" w:history="1">
         <w:proofErr w:type="spellStart"/>
         <w:r>
           <w:rPr>
@@ -575,7 +549,7 @@
       <w:r>
         <w:t xml:space="preserve"> or </w:t>
       </w:r>
-      <w:hyperlink r:id="rId14" w:history="1">
+      <w:hyperlink r:id="rId12" w:history="1">
         <w:r>
           <w:rPr>
             <w:rStyle w:val="Hyperlink"/>
@@ -616,7 +590,7 @@
       <w:r>
         <w:t xml:space="preserve">ownload and install </w:t>
       </w:r>
-      <w:hyperlink r:id="rId15" w:history="1">
+      <w:hyperlink r:id="rId13" w:history="1">
         <w:r>
           <w:rPr>
             <w:rStyle w:val="Hyperlink"/>
@@ -639,7 +613,7 @@
       <w:r>
         <w:t xml:space="preserve">Setup a Building Component Library (BCL) account to access online building components and measures. </w:t>
       </w:r>
-      <w:hyperlink r:id="rId16" w:history="1">
+      <w:hyperlink r:id="rId14" w:history="1">
         <w:r>
           <w:rPr>
             <w:rStyle w:val="Hyperlink"/>
@@ -656,7 +630,6 @@
         <w:pStyle w:val="Heading2"/>
       </w:pPr>
       <w:r>
-        <w:lastRenderedPageBreak/>
         <w:t>Optional</w:t>
       </w:r>
       <w:r>
@@ -674,7 +647,7 @@
       <w:r>
         <w:t xml:space="preserve">For Radiance integration, download and install </w:t>
       </w:r>
-      <w:hyperlink r:id="rId17" w:history="1">
+      <w:hyperlink r:id="rId15" w:history="1">
         <w:r>
           <w:rPr>
             <w:rStyle w:val="Hyperlink"/>
@@ -695,6 +668,7 @@
         </w:numPr>
       </w:pPr>
       <w:r>
+        <w:lastRenderedPageBreak/>
         <w:t xml:space="preserve">If you plan to use the OpenStudio SDK Ruby </w:t>
       </w:r>
       <w:r>
@@ -703,7 +677,7 @@
       <w:r>
         <w:t xml:space="preserve">via command prompt on Windows, download and extract </w:t>
       </w:r>
-      <w:hyperlink r:id="rId18" w:history="1">
+      <w:hyperlink r:id="rId16" w:history="1">
         <w:r>
           <w:rPr>
             <w:rStyle w:val="Hyperlink"/>
@@ -730,7 +704,7 @@
       <w:r>
         <w:t xml:space="preserve">Install the DAKOTA algorithm library as described on the </w:t>
       </w:r>
-      <w:hyperlink r:id="rId19" w:history="1">
+      <w:hyperlink r:id="rId17" w:history="1">
         <w:r>
           <w:rPr>
             <w:rStyle w:val="Hyperlink"/>
@@ -754,7 +728,7 @@
       <w:r>
         <w:t xml:space="preserve">Download and install the </w:t>
       </w:r>
-      <w:hyperlink r:id="rId20" w:history="1">
+      <w:hyperlink r:id="rId18" w:history="1">
         <w:r>
           <w:rPr>
             <w:rStyle w:val="Hyperlink"/>
@@ -806,17 +780,60 @@
         <w:t xml:space="preserve">OpenStudio </w:t>
       </w:r>
       <w:r>
-        <w:t>1.0</w:t>
+        <w:t>1.1</w:t>
       </w:r>
       <w:r>
         <w:t xml:space="preserve">.0 </w:t>
       </w:r>
       <w:r>
-        <w:t>adds life cycle cost objects to OpenStudio models and to energy conservation measures used in the Parametric Analysis Tool (PAT). In addition to being able to evaluate design alternatives based on energy use, users can now look at total life cycle costs, first year capital costs, annual utility savings, and simple payback. A new HVAC control view lets users set the operation time, night cycle operation, supply air temperature, economizer, and demand controlled ventilation for air loops. A major new category of HVAC equipment has been added with the introduction of an air to air heat recovery model, which can be used to model a variety of sensible and</w:t>
-      </w:r>
-      <w:r>
-        <w:t xml:space="preserve"> latent heat recovery devices.</w:t>
-      </w:r>
+        <w:t xml:space="preserve">adds </w:t>
+      </w:r>
+      <w:r>
+        <w:t>support for calibration of simulation results with monthly utility data. Additional measures have been added to the Building Component Library that support hand calibration to achieve a better fit of simulation results to utility data for an existing building. Simulation results can be viewed side by side with utility data. A new reporting measure type was introduced that has ac</w:t>
+      </w:r>
+      <w:r>
+        <w:t xml:space="preserve">cess to </w:t>
+      </w:r>
+      <w:proofErr w:type="gramStart"/>
+      <w:r>
+        <w:t>both  input</w:t>
+      </w:r>
+      <w:proofErr w:type="gramEnd"/>
+      <w:r>
+        <w:t xml:space="preserve"> data</w:t>
+      </w:r>
+      <w:r>
+        <w:t xml:space="preserve"> but </w:t>
+      </w:r>
+      <w:r>
+        <w:t>and</w:t>
+      </w:r>
+      <w:r>
+        <w:t xml:space="preserve"> simulation results. These can be u</w:t>
+      </w:r>
+      <w:r>
+        <w:t>sed to create custom reports and</w:t>
+      </w:r>
+      <w:r>
+        <w:t xml:space="preserve"> to perform quality control checks on the model and results. Another major new feature is support for cloud simulation using Amazon EC2 instances. Users first setup an account with Amazon and link it to OpenStudio. At that </w:t>
+      </w:r>
+      <w:r>
+        <w:t>point users can still run simulations locally or, they can be sent</w:t>
+      </w:r>
+      <w:r>
+        <w:t xml:space="preserve"> to Amazon EC2 instances</w:t>
+      </w:r>
+      <w:r>
+        <w:t>, but they also have the option to run l</w:t>
+      </w:r>
+      <w:r>
+        <w:t>. Users pay Amazon directly for cloud time. Users can optionally just receive high level simulation results, or can request detailed results, which includes the EnergyPlus SQL file.</w:t>
+      </w:r>
+      <w:r>
+        <w:t xml:space="preserve"> This is feature is still under development and will continue to improve in future releases.</w:t>
+      </w:r>
+      <w:bookmarkStart w:id="0" w:name="_GoBack"/>
+      <w:bookmarkEnd w:id="0"/>
     </w:p>
     <w:p>
       <w:pPr>
@@ -846,7 +863,7 @@
         <w:t>.</w:t>
       </w:r>
       <w:r>
-        <w:t>0</w:t>
+        <w:t>1</w:t>
       </w:r>
       <w:r>
         <w:t>.0</w:t>
@@ -861,15 +878,7 @@
         </w:numPr>
       </w:pPr>
       <w:r>
-        <w:t xml:space="preserve">Added new model object </w:t>
-      </w:r>
-      <w:proofErr w:type="spellStart"/>
-      <w:r>
-        <w:t>LifeCycleCost</w:t>
-      </w:r>
-      <w:proofErr w:type="spellEnd"/>
-      <w:r>
-        <w:t xml:space="preserve"> for capturing capital and operating costs associated with building components and measures.</w:t>
+        <w:t>Add support for EnergyPlus 8.0.</w:t>
       </w:r>
     </w:p>
     <w:p>
@@ -881,7 +890,31 @@
         </w:numPr>
       </w:pPr>
       <w:r>
-        <w:t>Improved EnergyPlus IDF import and export. EnergyPlus export is now more repeatable and import is more stable.</w:t>
+        <w:t>Add</w:t>
+      </w:r>
+      <w:r>
+        <w:t xml:space="preserve">ed </w:t>
+      </w:r>
+      <w:r>
+        <w:t>a new calibration featu</w:t>
+      </w:r>
+      <w:r>
+        <w:t>re that</w:t>
+      </w:r>
+      <w:r>
+        <w:t xml:space="preserve"> compare</w:t>
+      </w:r>
+      <w:r>
+        <w:t>s</w:t>
+      </w:r>
+      <w:r>
+        <w:t xml:space="preserve"> monthly utility data to </w:t>
+      </w:r>
+      <w:r>
+        <w:t xml:space="preserve">simulation </w:t>
+      </w:r>
+      <w:r>
+        <w:t>results. Users should use a real year weather file for the best results.</w:t>
       </w:r>
     </w:p>
     <w:p>
@@ -893,7 +926,7 @@
         </w:numPr>
       </w:pPr>
       <w:r>
-        <w:t>Improved consistency in the handling of multipliers throughout the OpenStudio model API.</w:t>
+        <w:t>Added a reporting measure that has access to the EnergyPlus SQL file.</w:t>
       </w:r>
     </w:p>
     <w:p>
@@ -905,7 +938,7 @@
         </w:numPr>
       </w:pPr>
       <w:r>
-        <w:t>Suppressed erroneous log messages.</w:t>
+        <w:t>Added initial implementation of Amazon EC2 support for cloud simulation. This feature is still under development and will see continual performance and stability improvements. Simulations may still be run locally as well.</w:t>
       </w:r>
     </w:p>
     <w:p>
@@ -917,13 +950,43 @@
         </w:numPr>
       </w:pPr>
       <w:r>
-        <w:t xml:space="preserve">All applications now catch thrown exceptions and report the error to the user before exiting or </w:t>
-      </w:r>
-      <w:proofErr w:type="spellStart"/>
-      <w:r>
-        <w:t>relaunching</w:t>
-      </w:r>
-      <w:proofErr w:type="spellEnd"/>
+        <w:t>Added many additional Energy Conservation Measures to the Building Component Library.</w:t>
+      </w:r>
+    </w:p>
+    <w:p>
+      <w:pPr>
+        <w:pStyle w:val="Heading2"/>
+      </w:pPr>
+      <w:r>
+        <w:t xml:space="preserve">OpenStudio SketchUp Plug-in </w:t>
+      </w:r>
+      <w:r>
+        <w:t>1.</w:t>
+      </w:r>
+      <w:r>
+        <w:t>1</w:t>
+      </w:r>
+      <w:r>
+        <w:t>.0</w:t>
+      </w:r>
+    </w:p>
+    <w:p>
+      <w:pPr>
+        <w:pStyle w:val="ListParagraph"/>
+        <w:numPr>
+          <w:ilvl w:val="0"/>
+          <w:numId w:val="18"/>
+        </w:numPr>
+      </w:pPr>
+      <w:r>
+        <w:t xml:space="preserve">Improved general performance, </w:t>
+      </w:r>
+      <w:r>
+        <w:t>stability</w:t>
+      </w:r>
+      <w:r>
+        <w:t>, and usability</w:t>
+      </w:r>
       <w:r>
         <w:t>.</w:t>
       </w:r>
@@ -937,7 +1000,63 @@
         </w:numPr>
       </w:pPr>
       <w:r>
-        <w:t>BCL measures can now be updated to the latest version through the BCL dialog</w:t>
+        <w:t>Added shading controls for sub-surfaces.</w:t>
+      </w:r>
+    </w:p>
+    <w:p>
+      <w:pPr>
+        <w:pStyle w:val="ListParagraph"/>
+        <w:numPr>
+          <w:ilvl w:val="0"/>
+          <w:numId w:val="18"/>
+        </w:numPr>
+      </w:pPr>
+      <w:r>
+        <w:t>Added experimental user script to convert SketchUp groups to OpenStudio spaces.</w:t>
+      </w:r>
+    </w:p>
+    <w:p>
+      <w:pPr>
+        <w:pStyle w:val="Heading2"/>
+      </w:pPr>
+      <w:r>
+        <w:t xml:space="preserve">OpenStudio </w:t>
+      </w:r>
+      <w:r>
+        <w:t>Application</w:t>
+      </w:r>
+      <w:r>
+        <w:t xml:space="preserve"> </w:t>
+      </w:r>
+      <w:r>
+        <w:t>1.</w:t>
+      </w:r>
+      <w:r>
+        <w:t>1</w:t>
+      </w:r>
+      <w:r>
+        <w:t>.0</w:t>
+      </w:r>
+    </w:p>
+    <w:p>
+      <w:pPr>
+        <w:pStyle w:val="ListParagraph"/>
+        <w:numPr>
+          <w:ilvl w:val="0"/>
+          <w:numId w:val="8"/>
+        </w:numPr>
+      </w:pPr>
+      <w:r>
+        <w:t>Improved</w:t>
+      </w:r>
+      <w:r>
+        <w:t xml:space="preserve"> general performance, </w:t>
+      </w:r>
+      <w:r>
+        <w:t>stability</w:t>
+      </w:r>
+      <w:r>
+        <w:t>, and usability</w:t>
       </w:r>
       <w:r>
         <w:t>.</w:t>
@@ -948,50 +1067,11 @@
         <w:pStyle w:val="ListParagraph"/>
         <w:numPr>
           <w:ilvl w:val="0"/>
-          <w:numId w:val="18"/>
-        </w:numPr>
-      </w:pPr>
-      <w:r>
-        <w:t xml:space="preserve">Added and improved </w:t>
-      </w:r>
-      <w:proofErr w:type="spellStart"/>
-      <w:r>
-        <w:t>filesystem</w:t>
-      </w:r>
-      <w:proofErr w:type="spellEnd"/>
-      <w:r>
-        <w:t xml:space="preserve"> integration on Windows, Linux, and OS X, including </w:t>
-      </w:r>
-      <w:proofErr w:type="spellStart"/>
-      <w:r>
-        <w:t>imporoved</w:t>
-      </w:r>
-      <w:proofErr w:type="spellEnd"/>
-      <w:r>
-        <w:t xml:space="preserve"> installers.</w:t>
-      </w:r>
-    </w:p>
-    <w:p>
-      <w:pPr>
-        <w:pStyle w:val="Heading2"/>
-      </w:pPr>
-      <w:r>
-        <w:t xml:space="preserve">OpenStudio SketchUp Plug-in </w:t>
-      </w:r>
-      <w:r>
-        <w:t>1.0.0</w:t>
-      </w:r>
-    </w:p>
-    <w:p>
-      <w:pPr>
-        <w:pStyle w:val="ListParagraph"/>
-        <w:numPr>
-          <w:ilvl w:val="0"/>
           <w:numId w:val="8"/>
         </w:numPr>
       </w:pPr>
       <w:r>
-        <w:t>Improved general performance and stability.</w:t>
+        <w:t>Added Utility Bills Sub-tab in support of new calibration feature.</w:t>
       </w:r>
     </w:p>
     <w:p>
@@ -1003,170 +1083,7 @@
         </w:numPr>
       </w:pPr>
       <w:r>
-        <w:t>Added OpenStudio SketchUp plug-in support for</w:t>
-      </w:r>
-      <w:r>
-        <w:t xml:space="preserve"> SketchUp 2013 (Pro and Make).</w:t>
-      </w:r>
-    </w:p>
-    <w:p>
-      <w:pPr>
-        <w:pStyle w:val="ListParagraph"/>
-        <w:numPr>
-          <w:ilvl w:val="0"/>
-          <w:numId w:val="8"/>
-        </w:numPr>
-      </w:pPr>
-      <w:r>
-        <w:t>S</w:t>
-      </w:r>
-      <w:r>
-        <w:t>implified plug-in user interface.</w:t>
-      </w:r>
-    </w:p>
-    <w:p>
-      <w:pPr>
-        <w:pStyle w:val="ListParagraph"/>
-        <w:numPr>
-          <w:ilvl w:val="0"/>
-          <w:numId w:val="8"/>
-        </w:numPr>
-      </w:pPr>
-      <w:proofErr w:type="spellStart"/>
-      <w:proofErr w:type="gramStart"/>
-      <w:r>
-        <w:t>gbXML</w:t>
-      </w:r>
-      <w:proofErr w:type="spellEnd"/>
-      <w:proofErr w:type="gramEnd"/>
-      <w:r>
-        <w:t xml:space="preserve"> import now handles files with malformed surfaces.</w:t>
-      </w:r>
-    </w:p>
-    <w:p>
-      <w:pPr>
-        <w:pStyle w:val="ListParagraph"/>
-        <w:numPr>
-          <w:ilvl w:val="0"/>
-          <w:numId w:val="8"/>
-        </w:numPr>
-      </w:pPr>
-      <w:r>
         <w:lastRenderedPageBreak/>
-        <w:t>Added “Export RPX File” for integration with the ASHRAE Radiant Performance Explorer human comfort tool.</w:t>
-      </w:r>
-      <w:r>
-        <w:t xml:space="preserve"> This can be found under “OpenStudio User Scripts / Reports”.</w:t>
-      </w:r>
-    </w:p>
-    <w:p>
-      <w:pPr>
-        <w:pStyle w:val="ListParagraph"/>
-        <w:numPr>
-          <w:ilvl w:val="0"/>
-          <w:numId w:val="8"/>
-        </w:numPr>
-      </w:pPr>
-      <w:r>
-        <w:t xml:space="preserve">Improved default profiles on </w:t>
-      </w:r>
-      <w:proofErr w:type="spellStart"/>
-      <w:r>
-        <w:t>Ruleset</w:t>
-      </w:r>
-      <w:proofErr w:type="spellEnd"/>
-      <w:r>
-        <w:t xml:space="preserve"> Schedules.</w:t>
-      </w:r>
-    </w:p>
-    <w:p>
-      <w:pPr>
-        <w:pStyle w:val="Heading2"/>
-      </w:pPr>
-      <w:r>
-        <w:t xml:space="preserve">OpenStudio </w:t>
-      </w:r>
-      <w:r>
-        <w:t>Application</w:t>
-      </w:r>
-      <w:r>
-        <w:t xml:space="preserve"> </w:t>
-      </w:r>
-      <w:r>
-        <w:t>1.0.0</w:t>
-      </w:r>
-    </w:p>
-    <w:p>
-      <w:pPr>
-        <w:pStyle w:val="ListParagraph"/>
-        <w:numPr>
-          <w:ilvl w:val="0"/>
-          <w:numId w:val="8"/>
-        </w:numPr>
-      </w:pPr>
-      <w:r>
-        <w:t>Improved</w:t>
-      </w:r>
-      <w:r>
-        <w:t xml:space="preserve"> general performance, </w:t>
-      </w:r>
-      <w:r>
-        <w:t>stability</w:t>
-      </w:r>
-      <w:r>
-        <w:t>, and usability</w:t>
-      </w:r>
-      <w:r>
-        <w:t>.</w:t>
-      </w:r>
-    </w:p>
-    <w:p>
-      <w:pPr>
-        <w:pStyle w:val="ListParagraph"/>
-        <w:numPr>
-          <w:ilvl w:val="0"/>
-          <w:numId w:val="8"/>
-        </w:numPr>
-      </w:pPr>
-      <w:r>
-        <w:t>Add</w:t>
-      </w:r>
-      <w:r>
-        <w:t>ed</w:t>
-      </w:r>
-      <w:r>
-        <w:t xml:space="preserve"> a new “Controls” </w:t>
-      </w:r>
-      <w:proofErr w:type="spellStart"/>
-      <w:r>
-        <w:t>subtab</w:t>
-      </w:r>
-      <w:proofErr w:type="spellEnd"/>
-      <w:r>
-        <w:t xml:space="preserve"> for air loops in the “HVAC Systems” tab. This allows the user to set the HVAC operation schedules, night cycle, supply air temperature, economizer, and demand controlled ventilation.</w:t>
-      </w:r>
-    </w:p>
-    <w:p>
-      <w:pPr>
-        <w:pStyle w:val="ListParagraph"/>
-        <w:numPr>
-          <w:ilvl w:val="0"/>
-          <w:numId w:val="8"/>
-        </w:numPr>
-      </w:pPr>
-      <w:r>
-        <w:t>A major new category of HVAC equipment has been added with the introduction of an air to air heat recovery model, which can be used to model a variety of sensible and latent heat recovery devices.</w:t>
-      </w:r>
-    </w:p>
-    <w:p>
-      <w:pPr>
-        <w:pStyle w:val="ListParagraph"/>
-        <w:numPr>
-          <w:ilvl w:val="0"/>
-          <w:numId w:val="8"/>
-        </w:numPr>
-      </w:pPr>
-      <w:r>
         <w:t>New HVAC Components</w:t>
       </w:r>
     </w:p>
@@ -1179,7 +1096,23 @@
         </w:numPr>
       </w:pPr>
       <w:r>
-        <w:t>Water-to-air heat pumps</w:t>
+        <w:t xml:space="preserve">Added </w:t>
+      </w:r>
+      <w:proofErr w:type="spellStart"/>
+      <w:r>
+        <w:t>GroundHeatExchangerVertical</w:t>
+      </w:r>
+      <w:proofErr w:type="spellEnd"/>
+      <w:r>
+        <w:t xml:space="preserve"> - Enables support for ground source heat pumps </w:t>
+      </w:r>
+      <w:proofErr w:type="spellStart"/>
+      <w:r>
+        <w:t>EvaporativeFluidCoolerSingleSpeed</w:t>
+      </w:r>
+      <w:proofErr w:type="spellEnd"/>
+      <w:r>
+        <w:t xml:space="preserve"> </w:t>
       </w:r>
     </w:p>
     <w:p>
@@ -1190,8 +1123,17 @@
           <w:numId w:val="8"/>
         </w:numPr>
       </w:pPr>
-      <w:r>
-        <w:t>Water and electric baseboard heaters</w:t>
+      <w:commentRangeStart w:id="1"/>
+      <w:r>
+        <w:t xml:space="preserve">Added </w:t>
+      </w:r>
+      <w:proofErr w:type="spellStart"/>
+      <w:r>
+        <w:t>AirTerminalSingleDuctVAVNoReheat</w:t>
+      </w:r>
+      <w:proofErr w:type="spellEnd"/>
+      <w:r>
+        <w:t xml:space="preserve"> and </w:t>
       </w:r>
     </w:p>
     <w:p>
@@ -1202,8 +1144,107 @@
           <w:numId w:val="8"/>
         </w:numPr>
       </w:pPr>
-      <w:r>
-        <w:t>Demand controlled ventilation</w:t>
+      <w:proofErr w:type="spellStart"/>
+      <w:r>
+        <w:t>AirTerminalSingleDuctConstantVolumeReheat</w:t>
+      </w:r>
+      <w:commentRangeEnd w:id="1"/>
+      <w:proofErr w:type="spellEnd"/>
+      <w:r>
+        <w:rPr>
+          <w:rStyle w:val="CommentReference"/>
+        </w:rPr>
+        <w:commentReference w:id="1"/>
+      </w:r>
+    </w:p>
+    <w:p>
+      <w:pPr>
+        <w:pStyle w:val="ListParagraph"/>
+        <w:numPr>
+          <w:ilvl w:val="0"/>
+          <w:numId w:val="8"/>
+        </w:numPr>
+      </w:pPr>
+      <w:r>
+        <w:t>Simplified measures library to show OpenStudio, EnergyPlus, and new Reporting measures side by side.</w:t>
+      </w:r>
+    </w:p>
+    <w:p>
+      <w:pPr>
+        <w:pStyle w:val="ListParagraph"/>
+        <w:numPr>
+          <w:ilvl w:val="0"/>
+          <w:numId w:val="8"/>
+        </w:numPr>
+      </w:pPr>
+      <w:r>
+        <w:t>Added calibration view to Results tab to view utility data side by side with simulation results.</w:t>
+      </w:r>
+    </w:p>
+    <w:p>
+      <w:pPr>
+        <w:pStyle w:val="ListParagraph"/>
+      </w:pPr>
+    </w:p>
+    <w:p>
+      <w:pPr>
+        <w:pStyle w:val="Heading2"/>
+      </w:pPr>
+      <w:r>
+        <w:t xml:space="preserve">OpenStudio </w:t>
+      </w:r>
+      <w:proofErr w:type="spellStart"/>
+      <w:r>
+        <w:t>ParametricAnalysisTool</w:t>
+      </w:r>
+      <w:proofErr w:type="spellEnd"/>
+      <w:r>
+        <w:t xml:space="preserve"> </w:t>
+      </w:r>
+      <w:r>
+        <w:t>1.</w:t>
+      </w:r>
+      <w:r>
+        <w:t>1</w:t>
+      </w:r>
+      <w:r>
+        <w:t>.0</w:t>
+      </w:r>
+    </w:p>
+    <w:p>
+      <w:pPr>
+        <w:pStyle w:val="ListParagraph"/>
+        <w:numPr>
+          <w:ilvl w:val="0"/>
+          <w:numId w:val="8"/>
+        </w:numPr>
+      </w:pPr>
+      <w:r>
+        <w:t>Simplified measures library to show OpenStudio, EnergyPlus, and new Reporting measures side by side.</w:t>
+      </w:r>
+    </w:p>
+    <w:p>
+      <w:pPr>
+        <w:pStyle w:val="ListParagraph"/>
+        <w:numPr>
+          <w:ilvl w:val="0"/>
+          <w:numId w:val="8"/>
+        </w:numPr>
+      </w:pPr>
+      <w:r>
+        <w:t>Added Cloud Settings, Cloud Monitor, and a diagnostic dialog in support of Amazon EC2 simulations. Once the user creates an Amazon account and links to it from OpenStudio, OpenStudio can start and end EC2 instances.</w:t>
+      </w:r>
+    </w:p>
+    <w:p>
+      <w:pPr>
+        <w:pStyle w:val="ListParagraph"/>
+        <w:numPr>
+          <w:ilvl w:val="0"/>
+          <w:numId w:val="8"/>
+        </w:numPr>
+      </w:pPr>
+      <w:r>
+        <w:t>The Run tab was redesigned in support of Amazon EC2 simulations. This includes a number of new interface elements and characteristics described below</w:t>
       </w:r>
     </w:p>
     <w:p>
@@ -1215,7 +1256,7 @@
         </w:numPr>
       </w:pPr>
       <w:r>
-        <w:t>Night cycling</w:t>
+        <w:t>A button to display and alter the cloud state.</w:t>
       </w:r>
     </w:p>
     <w:p>
@@ -1227,7 +1268,7 @@
         </w:numPr>
       </w:pPr>
       <w:r>
-        <w:t>Air-to-air energy recovery</w:t>
+        <w:t>Design alternatives can now be selected and deselected. This can be accomplished by clicking on the individually, or by using the “Select All” and “Clear Selection” buttons. In the past there was no selection mechanism, and all design alternatives had to be run.</w:t>
       </w:r>
     </w:p>
     <w:p>
@@ -1239,7 +1280,10 @@
         </w:numPr>
       </w:pPr>
       <w:r>
-        <w:t>Constant volume pumps</w:t>
+        <w:t>When cloud is on there is a new column to choose which design alternatives detailed simulation results are requested</w:t>
+      </w:r>
+      <w:r>
+        <w:t xml:space="preserve"> for. You can select these individually or select all.</w:t>
       </w:r>
     </w:p>
     <w:p>
@@ -1251,67 +1295,7 @@
         </w:numPr>
       </w:pPr>
       <w:r>
-        <w:t>Outdoor air based reset control strategy for air and water loops</w:t>
-      </w:r>
-    </w:p>
-    <w:p>
-      <w:pPr>
-        <w:pStyle w:val="ListParagraph"/>
-        <w:numPr>
-          <w:ilvl w:val="1"/>
-          <w:numId w:val="8"/>
-        </w:numPr>
-      </w:pPr>
-      <w:r>
-        <w:t>Unit heaters</w:t>
-      </w:r>
-    </w:p>
-    <w:p>
-      <w:pPr>
-        <w:pStyle w:val="ListParagraph"/>
-        <w:numPr>
-          <w:ilvl w:val="0"/>
-          <w:numId w:val="8"/>
-        </w:numPr>
-      </w:pPr>
-      <w:r>
-        <w:t xml:space="preserve">Replaced </w:t>
-      </w:r>
-      <w:r>
-        <w:t>“Scripts”</w:t>
-      </w:r>
-      <w:r>
-        <w:t xml:space="preserve"> tab with </w:t>
-      </w:r>
-      <w:r>
-        <w:t>“</w:t>
-      </w:r>
-      <w:r>
-        <w:t>Measure</w:t>
-      </w:r>
-      <w:r>
-        <w:t>s”</w:t>
-      </w:r>
-      <w:r>
-        <w:t xml:space="preserve"> Tab that is </w:t>
-      </w:r>
-      <w:r>
-        <w:t>consistent</w:t>
-      </w:r>
-      <w:r>
-        <w:t xml:space="preserve"> with the Parametric Analysis Tool.</w:t>
-      </w:r>
-    </w:p>
-    <w:p>
-      <w:pPr>
-        <w:pStyle w:val="ListParagraph"/>
-        <w:numPr>
-          <w:ilvl w:val="1"/>
-          <w:numId w:val="8"/>
-        </w:numPr>
-      </w:pPr>
-      <w:r>
-        <w:t>Measures added to a model in this tab will be brought into the Parametric Analysis Tool if the model is chosen as a baseline.</w:t>
+        <w:t>There is a similar functionally to individually or globally clear simulation results.</w:t>
       </w:r>
     </w:p>
     <w:p>
@@ -1319,435 +1303,233 @@
         <w:pStyle w:val="Heading2"/>
       </w:pPr>
       <w:r>
+        <w:t>O</w:t>
+      </w:r>
+      <w:r>
+        <w:t xml:space="preserve">penStudio </w:t>
+      </w:r>
+      <w:proofErr w:type="spellStart"/>
+      <w:r>
+        <w:t>RunManager</w:t>
+      </w:r>
+      <w:proofErr w:type="spellEnd"/>
+      <w:r>
+        <w:t xml:space="preserve"> </w:t>
+      </w:r>
+      <w:r>
+        <w:t>1.</w:t>
+      </w:r>
+      <w:r>
+        <w:t>1</w:t>
+      </w:r>
+      <w:r>
+        <w:t>.0</w:t>
+      </w:r>
+    </w:p>
+    <w:p>
+      <w:pPr>
+        <w:pStyle w:val="ListParagraph"/>
+        <w:numPr>
+          <w:ilvl w:val="0"/>
+          <w:numId w:val="10"/>
+        </w:numPr>
+      </w:pPr>
+      <w:r>
+        <w:t>No changes.</w:t>
+      </w:r>
+    </w:p>
+    <w:p>
+      <w:pPr>
+        <w:pStyle w:val="Heading2"/>
+      </w:pPr>
+      <w:r>
+        <w:t xml:space="preserve">OpenStudio ResultsViewer </w:t>
+      </w:r>
+      <w:r>
+        <w:t>1.</w:t>
+      </w:r>
+      <w:r>
+        <w:t>1</w:t>
+      </w:r>
+      <w:r>
+        <w:t>.0</w:t>
+      </w:r>
+    </w:p>
+    <w:p>
+      <w:pPr>
+        <w:pStyle w:val="ListParagraph"/>
+        <w:numPr>
+          <w:ilvl w:val="0"/>
+          <w:numId w:val="10"/>
+        </w:numPr>
+      </w:pPr>
+      <w:r>
+        <w:t>No changes.</w:t>
+      </w:r>
+    </w:p>
+    <w:p>
+      <w:pPr>
+        <w:pStyle w:val="Heading2"/>
+      </w:pPr>
+      <w:r>
+        <w:t xml:space="preserve"> </w:t>
+      </w:r>
+      <w:r>
+        <w:t xml:space="preserve">OpenStudio Ruby Bindings </w:t>
+      </w:r>
+      <w:r>
+        <w:t>1.</w:t>
+      </w:r>
+      <w:r>
+        <w:t>1</w:t>
+      </w:r>
+      <w:r>
+        <w:t>.0</w:t>
+      </w:r>
+    </w:p>
+    <w:p>
+      <w:pPr>
+        <w:pStyle w:val="ListParagraph"/>
+        <w:numPr>
+          <w:ilvl w:val="0"/>
+          <w:numId w:val="10"/>
+        </w:numPr>
+      </w:pPr>
+      <w:r>
+        <w:t>No changes.</w:t>
+      </w:r>
+    </w:p>
+    <w:p>
+      <w:pPr>
+        <w:pStyle w:val="Heading2"/>
+      </w:pPr>
+      <w:r>
         <w:t xml:space="preserve">OpenStudio </w:t>
       </w:r>
-      <w:proofErr w:type="spellStart"/>
-      <w:r>
-        <w:t>ParametricAnalysisTool</w:t>
-      </w:r>
-      <w:proofErr w:type="spellEnd"/>
+      <w:r>
+        <w:t>C#</w:t>
+      </w:r>
+      <w:r>
+        <w:t xml:space="preserve"> Bindings </w:t>
+      </w:r>
+      <w:r>
+        <w:t>1.</w:t>
+      </w:r>
+      <w:r>
+        <w:t>1</w:t>
+      </w:r>
+      <w:r>
+        <w:t>.0</w:t>
+      </w:r>
+    </w:p>
+    <w:p>
+      <w:pPr>
+        <w:pStyle w:val="ListParagraph"/>
+        <w:numPr>
+          <w:ilvl w:val="0"/>
+          <w:numId w:val="10"/>
+        </w:numPr>
+      </w:pPr>
+      <w:r>
+        <w:t>No changes.</w:t>
+      </w:r>
+    </w:p>
+    <w:p>
+      <w:pPr>
+        <w:pStyle w:val="Heading2"/>
+      </w:pPr>
+      <w:r>
+        <w:t xml:space="preserve">OpenStudio </w:t>
+      </w:r>
+      <w:r>
+        <w:t>Python Bindings</w:t>
+      </w:r>
       <w:r>
         <w:t xml:space="preserve"> </w:t>
       </w:r>
       <w:r>
-        <w:t>1.0.0</w:t>
-      </w:r>
-    </w:p>
-    <w:p>
-      <w:pPr>
-        <w:pStyle w:val="ListParagraph"/>
-        <w:numPr>
-          <w:ilvl w:val="0"/>
-          <w:numId w:val="19"/>
-        </w:numPr>
-      </w:pPr>
-      <w:r>
-        <w:t>Measures are now downloaded from the Building Component Library instead of being included in the installer. Users can download new measure</w:t>
-      </w:r>
-      <w:r>
-        <w:t>s</w:t>
-      </w:r>
-      <w:r>
-        <w:t xml:space="preserve"> as they are posted, and get updates to existing measures without having to install an update to OpenStudio.</w:t>
-      </w:r>
-    </w:p>
-    <w:p>
-      <w:pPr>
-        <w:pStyle w:val="ListParagraph"/>
-        <w:numPr>
-          <w:ilvl w:val="1"/>
-          <w:numId w:val="19"/>
-        </w:numPr>
-      </w:pPr>
-      <w:r>
-        <w:t>If a new measure makes use of features added in a later version of OpenStudio then you will have to update OpenStudio if you want to use that particular measure.</w:t>
-      </w:r>
-    </w:p>
-    <w:p>
-      <w:pPr>
-        <w:pStyle w:val="ListParagraph"/>
-        <w:numPr>
-          <w:ilvl w:val="0"/>
-          <w:numId w:val="19"/>
-        </w:numPr>
-      </w:pPr>
-      <w:r>
-        <w:t xml:space="preserve">Updated measures </w:t>
-      </w:r>
-      <w:r>
-        <w:t xml:space="preserve">now </w:t>
-      </w:r>
-      <w:r>
-        <w:t xml:space="preserve">include inputs to support new life cycle </w:t>
-      </w:r>
-      <w:r>
-        <w:t xml:space="preserve">analysis object in OpenStudio. </w:t>
-      </w:r>
-      <w:r>
-        <w:t>Measure</w:t>
-      </w:r>
-      <w:r>
-        <w:t>s</w:t>
-      </w:r>
-      <w:r>
-        <w:t xml:space="preserve"> can add life cycle objects or manipulate objects that already exist. The following are some common inputs </w:t>
-      </w:r>
-      <w:r>
-        <w:t xml:space="preserve">introduced, although specific </w:t>
-      </w:r>
-      <w:r>
-        <w:t>inputs will vary</w:t>
-      </w:r>
-      <w:r>
-        <w:t xml:space="preserve"> from </w:t>
-      </w:r>
-      <w:r>
-        <w:t>measure to measure.</w:t>
-      </w:r>
-    </w:p>
-    <w:p>
-      <w:pPr>
-        <w:pStyle w:val="ListParagraph"/>
-        <w:numPr>
-          <w:ilvl w:val="1"/>
-          <w:numId w:val="19"/>
-        </w:numPr>
-      </w:pPr>
-      <w:r>
-        <w:t>Material and Installation Cost</w:t>
-      </w:r>
-    </w:p>
-    <w:p>
-      <w:pPr>
-        <w:pStyle w:val="ListParagraph"/>
-        <w:numPr>
-          <w:ilvl w:val="1"/>
-          <w:numId w:val="19"/>
-        </w:numPr>
-      </w:pPr>
-      <w:r>
-        <w:t>Years Until Costs Start</w:t>
-      </w:r>
-      <w:r>
-        <w:t xml:space="preserve"> (number of years left until due to be replaced)</w:t>
-      </w:r>
-    </w:p>
-    <w:p>
-      <w:pPr>
-        <w:pStyle w:val="ListParagraph"/>
-        <w:numPr>
-          <w:ilvl w:val="1"/>
-          <w:numId w:val="19"/>
-        </w:numPr>
-      </w:pPr>
-      <w:r>
-        <w:t>Demolition Cost Occur During Initial Construction (</w:t>
-      </w:r>
-      <w:r>
-        <w:t>true/false)</w:t>
-      </w:r>
-    </w:p>
-    <w:p>
-      <w:pPr>
-        <w:pStyle w:val="ListParagraph"/>
-        <w:numPr>
-          <w:ilvl w:val="1"/>
-          <w:numId w:val="19"/>
-        </w:numPr>
-      </w:pPr>
-      <w:r>
-        <w:t>Expected Life</w:t>
-      </w:r>
-    </w:p>
-    <w:p>
-      <w:pPr>
-        <w:pStyle w:val="ListParagraph"/>
-        <w:numPr>
-          <w:ilvl w:val="1"/>
-          <w:numId w:val="19"/>
-        </w:numPr>
-      </w:pPr>
-      <w:r>
-        <w:t>O&amp;M Costs</w:t>
-      </w:r>
-    </w:p>
-    <w:p>
-      <w:pPr>
-        <w:pStyle w:val="ListParagraph"/>
-        <w:numPr>
-          <w:ilvl w:val="1"/>
-          <w:numId w:val="19"/>
-        </w:numPr>
-      </w:pPr>
-      <w:r>
-        <w:t>O&amp;M Frequency</w:t>
-      </w:r>
-    </w:p>
-    <w:p>
-      <w:pPr>
-        <w:pStyle w:val="ListParagraph"/>
-        <w:numPr>
-          <w:ilvl w:val="0"/>
-          <w:numId w:val="19"/>
-        </w:numPr>
-      </w:pPr>
-      <w:r>
-        <w:t xml:space="preserve">Added “Always Run Measures” that </w:t>
-      </w:r>
-      <w:r>
-        <w:t>operate</w:t>
-      </w:r>
-      <w:r>
-        <w:t xml:space="preserve"> on the baseline model as well as </w:t>
-      </w:r>
-      <w:r>
-        <w:t xml:space="preserve">each </w:t>
-      </w:r>
-      <w:r>
-        <w:t>design alternative.</w:t>
-      </w:r>
-    </w:p>
-    <w:p>
-      <w:pPr>
-        <w:pStyle w:val="ListParagraph"/>
-        <w:numPr>
-          <w:ilvl w:val="1"/>
-          <w:numId w:val="19"/>
-        </w:numPr>
+        <w:t>1.</w:t>
+      </w:r>
+      <w:r>
+        <w:t>1</w:t>
+      </w:r>
+      <w:r>
+        <w:t>.0</w:t>
+      </w:r>
+    </w:p>
+    <w:p>
+      <w:pPr>
+        <w:pStyle w:val="ListParagraph"/>
+        <w:numPr>
+          <w:ilvl w:val="0"/>
+          <w:numId w:val="10"/>
+        </w:numPr>
+      </w:pPr>
+      <w:r>
+        <w:t>Added experimental bindings.</w:t>
+      </w:r>
+    </w:p>
+    <w:p>
+      <w:pPr>
+        <w:pStyle w:val="Heading2"/>
+      </w:pPr>
+      <w:r>
+        <w:t xml:space="preserve">OpenStudio </w:t>
+      </w:r>
+      <w:r>
+        <w:t>Java</w:t>
+      </w:r>
+      <w:r>
+        <w:t>S</w:t>
+      </w:r>
+      <w:r>
+        <w:t>cript V8 Bindings</w:t>
+      </w:r>
+      <w:r>
+        <w:t xml:space="preserve"> </w:t>
+      </w:r>
+      <w:r>
+        <w:t>1.</w:t>
+      </w:r>
+      <w:r>
+        <w:t>1</w:t>
+      </w:r>
+      <w:r>
+        <w:t>.0</w:t>
+      </w:r>
+    </w:p>
+    <w:p>
+      <w:pPr>
+        <w:pStyle w:val="ListParagraph"/>
+        <w:numPr>
+          <w:ilvl w:val="0"/>
+          <w:numId w:val="10"/>
+        </w:numPr>
+      </w:pPr>
+      <w:r>
+        <w:t>Added experimental bindings.</w:t>
+      </w:r>
+    </w:p>
+    <w:p>
+      <w:pPr>
+        <w:pStyle w:val="Heading1"/>
       </w:pPr>
       <w:r>
         <w:lastRenderedPageBreak/>
-        <w:t>These measures can run at various stages defined by where the user places them relative to the measure groups in the project.</w:t>
-      </w:r>
-    </w:p>
-    <w:p>
-      <w:pPr>
-        <w:pStyle w:val="ListParagraph"/>
-        <w:numPr>
-          <w:ilvl w:val="1"/>
-          <w:numId w:val="19"/>
-        </w:numPr>
-      </w:pPr>
-      <w:r>
-        <w:t>Some measures added to the Building Component Library that were designed to be used as “Always Run Measures” are under “Economics</w:t>
-      </w:r>
-      <w:r>
-        <w:t xml:space="preserve"> -&gt; </w:t>
-      </w:r>
-      <w:r>
-        <w:t>Life Cycle Cost Analysis”. Many of these add life cycle costs to objects in the model.</w:t>
-      </w:r>
-    </w:p>
-    <w:p>
-      <w:pPr>
-        <w:pStyle w:val="ListParagraph"/>
-        <w:numPr>
-          <w:ilvl w:val="0"/>
-          <w:numId w:val="19"/>
-        </w:numPr>
-      </w:pPr>
-      <w:r>
-        <w:t>Added new columns to the “Reports” tab to show First Year Capital Cost, Annual Utility Cost, Simple Payback, and Total Life Cycle Cost.</w:t>
-      </w:r>
-    </w:p>
-    <w:p>
-      <w:pPr>
-        <w:pStyle w:val="Heading2"/>
-      </w:pPr>
-      <w:r>
-        <w:t>O</w:t>
-      </w:r>
-      <w:r>
-        <w:t xml:space="preserve">penStudio </w:t>
-      </w:r>
-      <w:proofErr w:type="spellStart"/>
-      <w:r>
-        <w:t>RunManager</w:t>
-      </w:r>
-      <w:proofErr w:type="spellEnd"/>
+        <w:t>Known Issues</w:t>
+      </w:r>
+    </w:p>
+    <w:p>
+      <w:r>
+        <w:t xml:space="preserve">The following are issues known at the time of </w:t>
+      </w:r>
+      <w:r>
+        <w:t>publication of these</w:t>
+      </w:r>
       <w:r>
         <w:t xml:space="preserve"> </w:t>
       </w:r>
       <w:r>
-        <w:t>1.0.0</w:t>
-      </w:r>
-    </w:p>
-    <w:p>
-      <w:pPr>
-        <w:pStyle w:val="ListParagraph"/>
-        <w:numPr>
-          <w:ilvl w:val="0"/>
-          <w:numId w:val="10"/>
-        </w:numPr>
-      </w:pPr>
-      <w:r>
-        <w:t>No changes.</w:t>
-      </w:r>
-    </w:p>
-    <w:p>
-      <w:pPr>
-        <w:pStyle w:val="Heading2"/>
-      </w:pPr>
-      <w:r>
-        <w:t xml:space="preserve">OpenStudio ResultsViewer </w:t>
-      </w:r>
-      <w:r>
-        <w:t>1.0.0</w:t>
-      </w:r>
-    </w:p>
-    <w:p>
-      <w:pPr>
-        <w:pStyle w:val="ListParagraph"/>
-        <w:numPr>
-          <w:ilvl w:val="0"/>
-          <w:numId w:val="10"/>
-        </w:numPr>
-      </w:pPr>
-      <w:r>
-        <w:t>No changes.</w:t>
-      </w:r>
-    </w:p>
-    <w:p>
-      <w:pPr>
-        <w:pStyle w:val="Heading2"/>
-      </w:pPr>
-      <w:r>
-        <w:t xml:space="preserve"> </w:t>
-      </w:r>
-      <w:r>
-        <w:t xml:space="preserve">OpenStudio Ruby Bindings </w:t>
-      </w:r>
-      <w:r>
-        <w:t>1.0.0</w:t>
-      </w:r>
-    </w:p>
-    <w:p>
-      <w:pPr>
-        <w:pStyle w:val="ListParagraph"/>
-        <w:numPr>
-          <w:ilvl w:val="0"/>
-          <w:numId w:val="10"/>
-        </w:numPr>
-      </w:pPr>
-      <w:r>
-        <w:t>No changes.</w:t>
-      </w:r>
-    </w:p>
-    <w:p>
-      <w:pPr>
-        <w:pStyle w:val="Heading2"/>
-      </w:pPr>
-      <w:r>
-        <w:t xml:space="preserve">OpenStudio </w:t>
-      </w:r>
-      <w:r>
-        <w:t>C#</w:t>
-      </w:r>
-      <w:r>
-        <w:t xml:space="preserve"> Bindings </w:t>
-      </w:r>
-      <w:r>
-        <w:t>1.0</w:t>
-      </w:r>
-      <w:r>
-        <w:t>.0</w:t>
-      </w:r>
-    </w:p>
-    <w:p>
-      <w:pPr>
-        <w:pStyle w:val="ListParagraph"/>
-        <w:numPr>
-          <w:ilvl w:val="0"/>
-          <w:numId w:val="10"/>
-        </w:numPr>
-      </w:pPr>
-      <w:r>
-        <w:t>No changes.</w:t>
-      </w:r>
-    </w:p>
-    <w:p>
-      <w:pPr>
-        <w:pStyle w:val="Heading2"/>
-      </w:pPr>
-      <w:r>
-        <w:t xml:space="preserve">OpenStudio </w:t>
-      </w:r>
-      <w:r>
-        <w:t>Python Bindings</w:t>
-      </w:r>
-      <w:r>
-        <w:t xml:space="preserve"> </w:t>
-      </w:r>
-      <w:r>
-        <w:t>1.0.0</w:t>
-      </w:r>
-    </w:p>
-    <w:p>
-      <w:pPr>
-        <w:pStyle w:val="ListParagraph"/>
-        <w:numPr>
-          <w:ilvl w:val="0"/>
-          <w:numId w:val="10"/>
-        </w:numPr>
-      </w:pPr>
-      <w:r>
-        <w:t>Added experimental bindings.</w:t>
-      </w:r>
-    </w:p>
-    <w:p>
-      <w:pPr>
-        <w:pStyle w:val="Heading2"/>
-      </w:pPr>
-      <w:r>
-        <w:t xml:space="preserve">OpenStudio </w:t>
-      </w:r>
-      <w:r>
-        <w:t>Java</w:t>
-      </w:r>
-      <w:r>
-        <w:t>S</w:t>
-      </w:r>
-      <w:r>
-        <w:t>cript V8 Bindings</w:t>
-      </w:r>
-      <w:r>
-        <w:t xml:space="preserve"> </w:t>
-      </w:r>
-      <w:r>
-        <w:t>1.0.0</w:t>
-      </w:r>
-    </w:p>
-    <w:p>
-      <w:pPr>
-        <w:pStyle w:val="ListParagraph"/>
-        <w:numPr>
-          <w:ilvl w:val="0"/>
-          <w:numId w:val="10"/>
-        </w:numPr>
-      </w:pPr>
-      <w:r>
-        <w:t>Added experimental bindings.</w:t>
-      </w:r>
-    </w:p>
-    <w:p>
-      <w:pPr>
-        <w:pStyle w:val="Heading1"/>
-      </w:pPr>
-      <w:r>
-        <w:t>Known Issues</w:t>
-      </w:r>
-    </w:p>
-    <w:p>
-      <w:r>
-        <w:t xml:space="preserve">The following are issues known at the time of </w:t>
-      </w:r>
-      <w:r>
-        <w:t>publication of these</w:t>
-      </w:r>
-      <w:r>
-        <w:t xml:space="preserve"> </w:t>
-      </w:r>
-      <w:r>
         <w:t>release</w:t>
       </w:r>
       <w:r>
@@ -1759,7 +1541,7 @@
       <w:r>
         <w:t xml:space="preserve">Please contact </w:t>
       </w:r>
-      <w:hyperlink r:id="rId21" w:history="1">
+      <w:hyperlink r:id="rId20" w:history="1">
         <w:r>
           <w:rPr>
             <w:rStyle w:val="Hyperlink"/>
@@ -1775,9 +1557,21 @@
       <w:pPr>
         <w:pStyle w:val="Heading2"/>
       </w:pPr>
+      <w:commentRangeStart w:id="2"/>
       <w:r>
         <w:t>Known Issues Common to All Platforms</w:t>
       </w:r>
+      <w:commentRangeEnd w:id="2"/>
+      <w:r>
+        <w:rPr>
+          <w:rStyle w:val="CommentReference"/>
+          <w:rFonts w:asciiTheme="minorHAnsi" w:eastAsiaTheme="minorHAnsi" w:hAnsiTheme="minorHAnsi" w:cstheme="minorBidi"/>
+          <w:b w:val="0"/>
+          <w:bCs w:val="0"/>
+          <w:color w:val="auto"/>
+        </w:rPr>
+        <w:commentReference w:id="2"/>
+      </w:r>
     </w:p>
     <w:p>
       <w:pPr>
@@ -1843,7 +1637,6 @@
         </w:numPr>
       </w:pPr>
       <w:r>
-        <w:lastRenderedPageBreak/>
         <w:t>SKP and OSM link is not maint</w:t>
       </w:r>
       <w:r>
@@ -1993,7 +1786,7 @@
       <w:r>
         <w:t xml:space="preserve">rashes SketchUp or has unexpected behavior please forward it to </w:t>
       </w:r>
-      <w:hyperlink r:id="rId22" w:history="1">
+      <w:hyperlink r:id="rId21" w:history="1">
         <w:r>
           <w:rPr>
             <w:rStyle w:val="Hyperlink"/>
@@ -2118,6 +1911,7 @@
         </w:numPr>
       </w:pPr>
       <w:r>
+        <w:lastRenderedPageBreak/>
         <w:t>Similar thermostats assigned in the SketchUp Plug-in are shared across thermal zones in the OpenStudio application. Changing or turning off one will do the same to others. [bug 722]</w:t>
       </w:r>
     </w:p>
@@ -2284,7 +2078,6 @@
         </w:numPr>
       </w:pPr>
       <w:r>
-        <w:lastRenderedPageBreak/>
         <w:t>Adding a design alternative using measure groups will remove any desi</w:t>
       </w:r>
       <w:r>
@@ -2626,6 +2419,7 @@
         <w:pStyle w:val="Heading2"/>
       </w:pPr>
       <w:r>
+        <w:lastRenderedPageBreak/>
         <w:t xml:space="preserve">Known Issues Specific to </w:t>
       </w:r>
       <w:r>
@@ -2779,7 +2573,7 @@
 
 <file path=word/comments.xml><?xml version="1.0" encoding="utf-8"?>
 <w:comments xmlns:wpc="http://schemas.microsoft.com/office/word/2010/wordprocessingCanvas" xmlns:mc="http://schemas.openxmlformats.org/markup-compatibility/2006" xmlns:o="urn:schemas-microsoft-com:office:office" xmlns:r="http://schemas.openxmlformats.org/officeDocument/2006/relationships" xmlns:m="http://schemas.openxmlformats.org/officeDocument/2006/math" xmlns:v="urn:schemas-microsoft-com:vml" xmlns:wp14="http://schemas.microsoft.com/office/word/2010/wordprocessingDrawing" xmlns:wp="http://schemas.openxmlformats.org/drawingml/2006/wordprocessingDrawing" xmlns:w10="urn:schemas-microsoft-com:office:word" xmlns:w="http://schemas.openxmlformats.org/wordprocessingml/2006/main" xmlns:w14="http://schemas.microsoft.com/office/word/2010/wordml" xmlns:wpg="http://schemas.microsoft.com/office/word/2010/wordprocessingGroup" xmlns:wpi="http://schemas.microsoft.com/office/word/2010/wordprocessingInk" xmlns:wne="http://schemas.microsoft.com/office/word/2006/wordml" xmlns:wps="http://schemas.microsoft.com/office/word/2010/wordprocessingShape" mc:Ignorable="w14 wp14">
-  <w:comment w:id="0" w:author="David Goldwasser" w:date="2013-10-15T13:31:00Z" w:initials="DG">
+  <w:comment w:id="1" w:author="David Goldwasser" w:date="2013-10-16T01:00:00Z" w:initials="DG">
     <w:p>
       <w:pPr>
         <w:pStyle w:val="CommentText"/>
@@ -2791,10 +2585,24 @@
         <w:annotationRef/>
       </w:r>
       <w:r>
-        <w:t>Nothing below here has been edited yet</w:t>
-      </w:r>
-      <w:bookmarkStart w:id="1" w:name="_GoBack"/>
-      <w:bookmarkEnd w:id="1"/>
+        <w:t>Should we mention that these were contributed by Oak Ridge National Laboratory</w:t>
+      </w:r>
+    </w:p>
+  </w:comment>
+  <w:comment w:id="2" w:author="David Goldwasser" w:date="2013-10-16T01:13:00Z" w:initials="DG">
+    <w:p>
+      <w:pPr>
+        <w:pStyle w:val="CommentText"/>
+      </w:pPr>
+      <w:r>
+        <w:rPr>
+          <w:rStyle w:val="CommentReference"/>
+        </w:rPr>
+        <w:annotationRef/>
+      </w:r>
+      <w:r>
+        <w:t>I have not edited anything below here.</w:t>
+      </w:r>
     </w:p>
   </w:comment>
 </w:comments>

</xml_diff>

<commit_message>
Updated draft of release notes
</commit_message>
<xml_diff>
--- a/doc/ReleaseNotes/OpenStudio_Release_Notes_1_1_0_20131017.docx
+++ b/doc/ReleaseNotes/OpenStudio_Release_Notes_1_1_0_20131017.docx
@@ -786,54 +786,73 @@
         <w:t xml:space="preserve">.0 </w:t>
       </w:r>
       <w:r>
-        <w:t xml:space="preserve">adds </w:t>
-      </w:r>
-      <w:r>
-        <w:t>support for calibration of simulation results with monthly utility data. Additional measures have been added to the Building Component Library that support hand calibration to achieve a better fit of simulation results to utility data for an existing building. Simulation results can be viewed side by side with utility data. A new reporting measure type was introduced that has ac</w:t>
-      </w:r>
-      <w:r>
-        <w:t xml:space="preserve">cess to </w:t>
-      </w:r>
-      <w:proofErr w:type="gramStart"/>
-      <w:r>
-        <w:t>both  input</w:t>
-      </w:r>
-      <w:proofErr w:type="gramEnd"/>
-      <w:r>
-        <w:t xml:space="preserve"> data</w:t>
-      </w:r>
-      <w:r>
-        <w:t xml:space="preserve"> but </w:t>
-      </w:r>
-      <w:r>
-        <w:t>and</w:t>
-      </w:r>
-      <w:r>
-        <w:t xml:space="preserve"> simulation results. These can be u</w:t>
-      </w:r>
-      <w:r>
-        <w:t>sed to create custom reports and</w:t>
-      </w:r>
-      <w:r>
-        <w:t xml:space="preserve"> to perform quality control checks on the model and results. Another major new feature is support for cloud simulation using Amazon EC2 instances. Users first setup an account with Amazon and link it to OpenStudio. At that </w:t>
-      </w:r>
-      <w:r>
-        <w:t>point users can still run simulations locally or, they can be sent</w:t>
-      </w:r>
-      <w:r>
-        <w:t xml:space="preserve"> to Amazon EC2 instances</w:t>
-      </w:r>
-      <w:r>
-        <w:t>, but they also have the option to run l</w:t>
-      </w:r>
-      <w:r>
-        <w:t>. Users pay Amazon directly for cloud time. Users can optionally just receive high level simulation results, or can request detailed results, which includes the EnergyPlus SQL file.</w:t>
-      </w:r>
-      <w:r>
-        <w:t xml:space="preserve"> This is feature is still under development and will continue to improve in future releases.</w:t>
+        <w:t>adds su</w:t>
       </w:r>
       <w:bookmarkStart w:id="0" w:name="_GoBack"/>
       <w:bookmarkEnd w:id="0"/>
+      <w:r>
+        <w:t>pport for calibration of simulation re</w:t>
+      </w:r>
+      <w:r>
+        <w:t>sults with monthly utility data</w:t>
+      </w:r>
+      <w:r>
+        <w:t>. A new reporting measure type was introduced that has ac</w:t>
+      </w:r>
+      <w:r>
+        <w:t xml:space="preserve">cess to </w:t>
+      </w:r>
+      <w:r>
+        <w:t>input data</w:t>
+      </w:r>
+      <w:r>
+        <w:t xml:space="preserve"> </w:t>
+      </w:r>
+      <w:r>
+        <w:t>and</w:t>
+      </w:r>
+      <w:r>
+        <w:t xml:space="preserve"> simulation results. These can be u</w:t>
+      </w:r>
+      <w:r>
+        <w:t>sed to create custom reports and</w:t>
+      </w:r>
+      <w:r>
+        <w:t xml:space="preserve"> to perform quality control</w:t>
+      </w:r>
+      <w:r>
+        <w:t xml:space="preserve"> checks</w:t>
+      </w:r>
+      <w:r>
+        <w:t xml:space="preserve">. </w:t>
+      </w:r>
+      <w:commentRangeStart w:id="1"/>
+      <w:r>
+        <w:t xml:space="preserve">Another major new feature is support for cloud simulation using Amazon EC2 instances. Users first setup an account with Amazon and link it to OpenStudio. At that </w:t>
+      </w:r>
+      <w:r>
+        <w:t>point users can still run simulations locally or</w:t>
+      </w:r>
+      <w:r>
+        <w:t xml:space="preserve"> on Amazon</w:t>
+      </w:r>
+      <w:r>
+        <w:t xml:space="preserve">. Users pay Amazon directly for cloud time. </w:t>
+      </w:r>
+      <w:r>
+        <w:t>This is feature is still under development and will continue to improve in future releases.</w:t>
+      </w:r>
+      <w:commentRangeEnd w:id="1"/>
+      <w:r>
+        <w:rPr>
+          <w:rStyle w:val="CommentReference"/>
+          <w:rFonts w:asciiTheme="minorHAnsi" w:hAnsiTheme="minorHAnsi"/>
+        </w:rPr>
+        <w:commentReference w:id="1"/>
+      </w:r>
+      <w:r>
+        <w:t xml:space="preserve"> OpenStudio also added support for EnergyPlus 8 and added a number of new HVAC components described in more detail below.</w:t>
+      </w:r>
     </w:p>
     <w:p>
       <w:pPr>
@@ -1083,8 +1102,13 @@
         </w:numPr>
       </w:pPr>
       <w:r>
-        <w:lastRenderedPageBreak/>
         <w:t>New HVAC Components</w:t>
+      </w:r>
+      <w:r>
+        <w:t xml:space="preserve"> (Contributed by Oak Ridge National Laboratory</w:t>
+      </w:r>
+      <w:r>
+        <w:t>)</w:t>
       </w:r>
     </w:p>
     <w:p>
@@ -1095,9 +1119,6 @@
           <w:numId w:val="8"/>
         </w:numPr>
       </w:pPr>
-      <w:r>
-        <w:t xml:space="preserve">Added </w:t>
-      </w:r>
       <w:proofErr w:type="spellStart"/>
       <w:r>
         <w:t>GroundHeatExchangerVertical</w:t>
@@ -1108,11 +1129,14 @@
       </w:r>
       <w:proofErr w:type="spellStart"/>
       <w:r>
-        <w:t>EvaporativeFluidCoolerSingleSpeed</w:t>
+        <w:t>Ev</w:t>
+      </w:r>
+      <w:r>
+        <w:t>aporativeFluidCoolerSingleSpeed</w:t>
       </w:r>
       <w:proofErr w:type="spellEnd"/>
       <w:r>
-        <w:t xml:space="preserve"> </w:t>
+        <w:t>.</w:t>
       </w:r>
     </w:p>
     <w:p>
@@ -1123,18 +1147,15 @@
           <w:numId w:val="8"/>
         </w:numPr>
       </w:pPr>
-      <w:commentRangeStart w:id="1"/>
-      <w:r>
-        <w:t xml:space="preserve">Added </w:t>
-      </w:r>
       <w:proofErr w:type="spellStart"/>
       <w:r>
-        <w:t>AirTerminalSingleDuctVAVNoReheat</w:t>
+        <w:lastRenderedPageBreak/>
+        <w:t>AirTe</w:t>
+      </w:r>
+      <w:r>
+        <w:t>rminalSingleDuctVAVNoReheat</w:t>
       </w:r>
       <w:proofErr w:type="spellEnd"/>
-      <w:r>
-        <w:t xml:space="preserve"> and </w:t>
-      </w:r>
     </w:p>
     <w:p>
       <w:pPr>
@@ -1148,13 +1169,42 @@
       <w:r>
         <w:t>AirTerminalSingleDuctConstantVolumeReheat</w:t>
       </w:r>
-      <w:commentRangeEnd w:id="1"/>
       <w:proofErr w:type="spellEnd"/>
-      <w:r>
-        <w:rPr>
-          <w:rStyle w:val="CommentReference"/>
-        </w:rPr>
-        <w:commentReference w:id="1"/>
+    </w:p>
+    <w:p>
+      <w:pPr>
+        <w:pStyle w:val="ListParagraph"/>
+        <w:numPr>
+          <w:ilvl w:val="0"/>
+          <w:numId w:val="8"/>
+        </w:numPr>
+      </w:pPr>
+      <w:r>
+        <w:t>New HVAC Components (Contributed by Group 14)</w:t>
+      </w:r>
+    </w:p>
+    <w:p>
+      <w:pPr>
+        <w:pStyle w:val="ListParagraph"/>
+        <w:numPr>
+          <w:ilvl w:val="1"/>
+          <w:numId w:val="8"/>
+        </w:numPr>
+      </w:pPr>
+      <w:r>
+        <w:t>In-slab radiant heating/cooling, including water and electric resistance.</w:t>
+      </w:r>
+    </w:p>
+    <w:p>
+      <w:pPr>
+        <w:pStyle w:val="ListParagraph"/>
+        <w:numPr>
+          <w:ilvl w:val="1"/>
+          <w:numId w:val="8"/>
+        </w:numPr>
+      </w:pPr>
+      <w:r>
+        <w:t>Chilled beams, both passive and active.</w:t>
       </w:r>
     </w:p>
     <w:p>
@@ -1817,6 +1867,40 @@
           <w:numId w:val="12"/>
         </w:numPr>
       </w:pPr>
+      <w:commentRangeStart w:id="3"/>
+      <w:r>
+        <w:t xml:space="preserve">When going to the Site / Utility Bills </w:t>
+      </w:r>
+      <w:proofErr w:type="spellStart"/>
+      <w:r>
+        <w:t>subtab</w:t>
+      </w:r>
+      <w:proofErr w:type="spellEnd"/>
+      <w:r>
+        <w:t xml:space="preserve"> after setting</w:t>
+      </w:r>
+      <w:r>
+        <w:t xml:space="preserve"> up </w:t>
+      </w:r>
+      <w:r>
+        <w:t>the prerequisite objects you will see an object that can’t be edited. That isn’t a real object. To add your first object switch away from the “Electric Utility Bill” category at the left, and then click the green “+” to create a new object.</w:t>
+      </w:r>
+      <w:commentRangeEnd w:id="3"/>
+      <w:r>
+        <w:rPr>
+          <w:rStyle w:val="CommentReference"/>
+        </w:rPr>
+        <w:commentReference w:id="3"/>
+      </w:r>
+    </w:p>
+    <w:p>
+      <w:pPr>
+        <w:pStyle w:val="ListParagraph"/>
+        <w:numPr>
+          <w:ilvl w:val="0"/>
+          <w:numId w:val="12"/>
+        </w:numPr>
+      </w:pPr>
       <w:r>
         <w:t xml:space="preserve">The Site / Utility Rates </w:t>
       </w:r>
@@ -1865,6 +1949,7 @@
         </w:numPr>
       </w:pPr>
       <w:r>
+        <w:lastRenderedPageBreak/>
         <w:t>Using the mouse sc</w:t>
       </w:r>
       <w:r>
@@ -1911,7 +1996,6 @@
         </w:numPr>
       </w:pPr>
       <w:r>
-        <w:lastRenderedPageBreak/>
         <w:t>Similar thermostats assigned in the SketchUp Plug-in are shared across thermal zones in the OpenStudio application. Changing or turning off one will do the same to others. [bug 722]</w:t>
       </w:r>
     </w:p>
@@ -2395,6 +2479,7 @@
         <w:contextualSpacing w:val="0"/>
       </w:pPr>
       <w:r>
+        <w:lastRenderedPageBreak/>
         <w:t>OpenStudio:</w:t>
       </w:r>
       <w:proofErr w:type="gramStart"/>
@@ -2419,7 +2504,6 @@
         <w:pStyle w:val="Heading2"/>
       </w:pPr>
       <w:r>
-        <w:lastRenderedPageBreak/>
         <w:t xml:space="preserve">Known Issues Specific to </w:t>
       </w:r>
       <w:r>
@@ -2573,7 +2657,7 @@
 
 <file path=word/comments.xml><?xml version="1.0" encoding="utf-8"?>
 <w:comments xmlns:wpc="http://schemas.microsoft.com/office/word/2010/wordprocessingCanvas" xmlns:mc="http://schemas.openxmlformats.org/markup-compatibility/2006" xmlns:o="urn:schemas-microsoft-com:office:office" xmlns:r="http://schemas.openxmlformats.org/officeDocument/2006/relationships" xmlns:m="http://schemas.openxmlformats.org/officeDocument/2006/math" xmlns:v="urn:schemas-microsoft-com:vml" xmlns:wp14="http://schemas.microsoft.com/office/word/2010/wordprocessingDrawing" xmlns:wp="http://schemas.openxmlformats.org/drawingml/2006/wordprocessingDrawing" xmlns:w10="urn:schemas-microsoft-com:office:word" xmlns:w="http://schemas.openxmlformats.org/wordprocessingml/2006/main" xmlns:w14="http://schemas.microsoft.com/office/word/2010/wordml" xmlns:wpg="http://schemas.microsoft.com/office/word/2010/wordprocessingGroup" xmlns:wpi="http://schemas.microsoft.com/office/word/2010/wordprocessingInk" xmlns:wne="http://schemas.microsoft.com/office/word/2006/wordml" xmlns:wps="http://schemas.microsoft.com/office/word/2010/wordprocessingShape" mc:Ignorable="w14 wp14">
-  <w:comment w:id="1" w:author="David Goldwasser" w:date="2013-10-16T01:00:00Z" w:initials="DG">
+  <w:comment w:id="1" w:author="David Goldwasser" w:date="2013-10-16T11:24:00Z" w:initials="DG">
     <w:p>
       <w:pPr>
         <w:pStyle w:val="CommentText"/>
@@ -2585,7 +2669,7 @@
         <w:annotationRef/>
       </w:r>
       <w:r>
-        <w:t>Should we mention that these were contributed by Oak Ridge National Laboratory</w:t>
+        <w:t>Larry, I didn’t find the ticket yet with this text. I’ll update this later but wanted to get this to you and Luigi for review.</w:t>
       </w:r>
     </w:p>
   </w:comment>
@@ -2602,6 +2686,22 @@
       </w:r>
       <w:r>
         <w:t>I have not edited anything below here.</w:t>
+      </w:r>
+    </w:p>
+  </w:comment>
+  <w:comment w:id="3" w:author="David Goldwasser" w:date="2013-10-16T11:22:00Z" w:initials="DG">
+    <w:p>
+      <w:pPr>
+        <w:pStyle w:val="CommentText"/>
+      </w:pPr>
+      <w:r>
+        <w:rPr>
+          <w:rStyle w:val="CommentReference"/>
+        </w:rPr>
+        <w:annotationRef/>
+      </w:r>
+      <w:r>
+        <w:t>This is the only know issue I added so far. Since it hits people right away on one of the major new features, I wanted to highlight it. This should be fixed soon after the release.</w:t>
       </w:r>
     </w:p>
   </w:comment>

</xml_diff>

<commit_message>
Updated release notes with Larry's feedback.
I also updated known issues to refer to GitHub issues instead of
Bugzilla bugs. I still need to go back and add in any new issues for
this release. I'll do that tomorrow
</commit_message>
<xml_diff>
--- a/doc/ReleaseNotes/OpenStudio_Release_Notes_1_1_0_20131017.docx
+++ b/doc/ReleaseNotes/OpenStudio_Release_Notes_1_1_0_20131017.docx
@@ -150,16 +150,10 @@
         <w:t>,</w:t>
       </w:r>
       <w:r>
-        <w:t xml:space="preserve"> Electricity, Resources</w:t>
-      </w:r>
-      <w:r>
-        <w:t>,</w:t>
-      </w:r>
-      <w:r>
-        <w:t xml:space="preserve"> and Building Systems Integration Center</w:t>
-      </w:r>
-      <w:r>
-        <w:t xml:space="preserve"> (ERBSIC)</w:t>
+        <w:t xml:space="preserve"> </w:t>
+      </w:r>
+      <w:r>
+        <w:t>Buildings and Thermal Systems</w:t>
       </w:r>
       <w:r>
         <w:t>, Commercial Building</w:t>
@@ -695,68 +689,6 @@
     <w:p>
       <w:pPr>
         <w:pStyle w:val="ListParagraph"/>
-        <w:numPr>
-          <w:ilvl w:val="0"/>
-          <w:numId w:val="14"/>
-        </w:numPr>
-        <w:spacing w:after="0"/>
-      </w:pPr>
-      <w:r>
-        <w:t xml:space="preserve">Install the DAKOTA algorithm library as described on the </w:t>
-      </w:r>
-      <w:hyperlink r:id="rId17" w:history="1">
-        <w:r>
-          <w:rPr>
-            <w:rStyle w:val="Hyperlink"/>
-          </w:rPr>
-          <w:t>developer pages</w:t>
-        </w:r>
-      </w:hyperlink>
-      <w:r>
-        <w:t xml:space="preserve"> if you plan to run large-scale analyses with the Ruby bindings.</w:t>
-      </w:r>
-    </w:p>
-    <w:p>
-      <w:pPr>
-        <w:pStyle w:val="ListParagraph"/>
-        <w:numPr>
-          <w:ilvl w:val="0"/>
-          <w:numId w:val="14"/>
-        </w:numPr>
-        <w:spacing w:after="0"/>
-      </w:pPr>
-      <w:r>
-        <w:t xml:space="preserve">Download and install the </w:t>
-      </w:r>
-      <w:hyperlink r:id="rId18" w:history="1">
-        <w:r>
-          <w:rPr>
-            <w:rStyle w:val="Hyperlink"/>
-          </w:rPr>
-          <w:t xml:space="preserve">32-bit </w:t>
-        </w:r>
-        <w:proofErr w:type="spellStart"/>
-        <w:r>
-          <w:rPr>
-            <w:rStyle w:val="Hyperlink"/>
-          </w:rPr>
-          <w:t>OpenSSL</w:t>
-        </w:r>
-        <w:proofErr w:type="spellEnd"/>
-        <w:r>
-          <w:rPr>
-            <w:rStyle w:val="Hyperlink"/>
-          </w:rPr>
-          <w:t xml:space="preserve"> libraries</w:t>
-        </w:r>
-      </w:hyperlink>
-      <w:r>
-        <w:t xml:space="preserve"> if you will be running simulations remotely through an SSH connection on Windows.</w:t>
-      </w:r>
-    </w:p>
-    <w:p>
-      <w:pPr>
-        <w:pStyle w:val="ListParagraph"/>
         <w:spacing w:after="0"/>
       </w:pPr>
     </w:p>
@@ -786,72 +718,36 @@
         <w:t xml:space="preserve">.0 </w:t>
       </w:r>
       <w:r>
-        <w:t>adds su</w:t>
-      </w:r>
-      <w:bookmarkStart w:id="0" w:name="_GoBack"/>
-      <w:bookmarkEnd w:id="0"/>
-      <w:r>
-        <w:t>pport for calibration of simulation re</w:t>
-      </w:r>
-      <w:r>
-        <w:t>sults with monthly utility data</w:t>
-      </w:r>
-      <w:r>
-        <w:t>. A new reporting measure type was introduced that has ac</w:t>
-      </w:r>
-      <w:r>
-        <w:t xml:space="preserve">cess to </w:t>
-      </w:r>
-      <w:r>
-        <w:t>input data</w:t>
-      </w:r>
-      <w:r>
-        <w:t xml:space="preserve"> </w:t>
-      </w:r>
-      <w:r>
-        <w:t>and</w:t>
-      </w:r>
-      <w:r>
-        <w:t xml:space="preserve"> simulation results. These can be u</w:t>
-      </w:r>
-      <w:r>
-        <w:t>sed to create custom reports and</w:t>
-      </w:r>
-      <w:r>
-        <w:t xml:space="preserve"> to perform quality control</w:t>
-      </w:r>
-      <w:r>
-        <w:t xml:space="preserve"> checks</w:t>
-      </w:r>
-      <w:r>
-        <w:t xml:space="preserve">. </w:t>
-      </w:r>
-      <w:commentRangeStart w:id="1"/>
-      <w:r>
-        <w:t xml:space="preserve">Another major new feature is support for cloud simulation using Amazon EC2 instances. Users first setup an account with Amazon and link it to OpenStudio. At that </w:t>
-      </w:r>
-      <w:r>
-        <w:t>point users can still run simulations locally or</w:t>
-      </w:r>
-      <w:r>
-        <w:t xml:space="preserve"> on Amazon</w:t>
-      </w:r>
-      <w:r>
-        <w:t xml:space="preserve">. Users pay Amazon directly for cloud time. </w:t>
-      </w:r>
-      <w:r>
-        <w:t>This is feature is still under development and will continue to improve in future releases.</w:t>
-      </w:r>
-      <w:commentRangeEnd w:id="1"/>
+        <w:t xml:space="preserve">adds support for manual calibration of simulation results from monthly utility data. A new reporting measure type was introduced that has access to input data and simulation results that can be used to create custom reports and to perform automated quality control checks. Another major new feature is support for cloud simulation using Amazon EC2 instances. Users first set up an account with Amazon and link it to OpenStudio. The </w:t>
+      </w:r>
+      <w:proofErr w:type="spellStart"/>
+      <w:r>
+        <w:t>ParametricAnalysisTool</w:t>
+      </w:r>
+      <w:proofErr w:type="spellEnd"/>
+      <w:r>
+        <w:t xml:space="preserve"> (PAT) can then be used to run simulations locally or on Amazon. This feature is still under active development to improve process connection performance, and </w:t>
+      </w:r>
       <w:r>
         <w:rPr>
-          <w:rStyle w:val="CommentReference"/>
-          <w:rFonts w:asciiTheme="minorHAnsi" w:hAnsiTheme="minorHAnsi"/>
+          <w:u w:val="single"/>
         </w:rPr>
-        <w:commentReference w:id="1"/>
-      </w:r>
-      <w:r>
-        <w:t xml:space="preserve"> OpenStudio also added support for EnergyPlus 8 and added a number of new HVAC components described in more detail below.</w:t>
+        <w:t xml:space="preserve">users are strongly urged to </w:t>
+      </w:r>
+      <w:r>
+        <w:rPr>
+          <w:u w:val="single"/>
+        </w:rPr>
+        <w:t xml:space="preserve">carefully </w:t>
+      </w:r>
+      <w:r>
+        <w:rPr>
+          <w:u w:val="single"/>
+        </w:rPr>
+        <w:t>review all disclaimer text and provided EC2 monitor web links in the cloud configuration dialogs</w:t>
+      </w:r>
+      <w:r>
+        <w:t>. This version of OpenStudio also adds support for EnergyPlus 8.0 along with a number of new HVAC components.</w:t>
       </w:r>
     </w:p>
     <w:p>
@@ -897,7 +793,7 @@
         </w:numPr>
       </w:pPr>
       <w:r>
-        <w:t>Add support for EnergyPlus 8.0.</w:t>
+        <w:t>Added support for EnergyPlus 8.0.</w:t>
       </w:r>
     </w:p>
     <w:p>
@@ -909,31 +805,7 @@
         </w:numPr>
       </w:pPr>
       <w:r>
-        <w:t>Add</w:t>
-      </w:r>
-      <w:r>
-        <w:t xml:space="preserve">ed </w:t>
-      </w:r>
-      <w:r>
-        <w:t>a new calibration featu</w:t>
-      </w:r>
-      <w:r>
-        <w:t>re that</w:t>
-      </w:r>
-      <w:r>
-        <w:t xml:space="preserve"> compare</w:t>
-      </w:r>
-      <w:r>
-        <w:t>s</w:t>
-      </w:r>
-      <w:r>
-        <w:t xml:space="preserve"> monthly utility data to </w:t>
-      </w:r>
-      <w:r>
-        <w:t xml:space="preserve">simulation </w:t>
-      </w:r>
-      <w:r>
-        <w:t>results. Users should use a real year weather file for the best results.</w:t>
+        <w:t>Added a new calibration feature that compares monthly utility data to simulation results. Users should use an actual meteorological year (AMY) weather file for the best results.</w:t>
       </w:r>
     </w:p>
     <w:p>
@@ -945,7 +817,7 @@
         </w:numPr>
       </w:pPr>
       <w:r>
-        <w:t>Added a reporting measure that has access to the EnergyPlus SQL file.</w:t>
+        <w:t>Added support for reporting measures that can process model inputs and simulation outputs as part of a workflow.</w:t>
       </w:r>
     </w:p>
     <w:p>
@@ -957,19 +829,7 @@
         </w:numPr>
       </w:pPr>
       <w:r>
-        <w:t>Added initial implementation of Amazon EC2 support for cloud simulation. This feature is still under development and will see continual performance and stability improvements. Simulations may still be run locally as well.</w:t>
-      </w:r>
-    </w:p>
-    <w:p>
-      <w:pPr>
-        <w:pStyle w:val="ListParagraph"/>
-        <w:numPr>
-          <w:ilvl w:val="0"/>
-          <w:numId w:val="18"/>
-        </w:numPr>
-      </w:pPr>
-      <w:r>
-        <w:t>Added many additional Energy Conservation Measures to the Building Component Library.</w:t>
+        <w:t>Added back-end support for parallel simulation using Vagrant and Amazon EC2 nodes. This feature is still under active development to improve performance and stability of distributed computing resources. Simulations in PAT may still be run locally as well.</w:t>
       </w:r>
     </w:p>
     <w:p>
@@ -1149,7 +1009,6 @@
       </w:pPr>
       <w:proofErr w:type="spellStart"/>
       <w:r>
-        <w:lastRenderedPageBreak/>
         <w:t>AirTe</w:t>
       </w:r>
       <w:r>
@@ -1192,6 +1051,7 @@
         </w:numPr>
       </w:pPr>
       <w:r>
+        <w:lastRenderedPageBreak/>
         <w:t>In-slab radiant heating/cooling, including water and electric resistance.</w:t>
       </w:r>
     </w:p>
@@ -1282,6 +1142,21 @@
         </w:numPr>
       </w:pPr>
       <w:r>
+        <w:t>Added many additional Energy Conservation Measures to the Bu</w:t>
+      </w:r>
+      <w:r>
+        <w:t>ilding Component Library, accessible through PAT and the OpenStudio application.</w:t>
+      </w:r>
+    </w:p>
+    <w:p>
+      <w:pPr>
+        <w:pStyle w:val="ListParagraph"/>
+        <w:numPr>
+          <w:ilvl w:val="0"/>
+          <w:numId w:val="8"/>
+        </w:numPr>
+      </w:pPr>
+      <w:r>
         <w:t>Added Cloud Settings, Cloud Monitor, and a diagnostic dialog in support of Amazon EC2 simulations. Once the user creates an Amazon account and links to it from OpenStudio, OpenStudio can start and end EC2 instances.</w:t>
       </w:r>
     </w:p>
@@ -1318,7 +1193,7 @@
         </w:numPr>
       </w:pPr>
       <w:r>
-        <w:t>Design alternatives can now be selected and deselected. This can be accomplished by clicking on the individually, or by using the “Select All” and “Clear Selection” buttons. In the past there was no selection mechanism, and all design alternatives had to be run.</w:t>
+        <w:t>Design alternatives can now be selected and deselected for simulation. This can be accomplished by clicking on them individually, or by using the “Select All” and “Clear Selection” buttons. In the past there was no selection mechanism, and all design alternatives had to be run.</w:t>
       </w:r>
     </w:p>
     <w:p>
@@ -1330,10 +1205,7 @@
         </w:numPr>
       </w:pPr>
       <w:r>
-        <w:t>When cloud is on there is a new column to choose which design alternatives detailed simulation results are requested</w:t>
-      </w:r>
-      <w:r>
-        <w:t xml:space="preserve"> for. You can select these individually or select all.</w:t>
+        <w:t>When a cloud instance is on there is a new column to choose which design alternative detailed simulation results should be downloaded upon completion. You can select these individually or select all, being mindful that simulation results can be quite large.</w:t>
       </w:r>
     </w:p>
     <w:p>
@@ -1350,6 +1222,18 @@
     </w:p>
     <w:p>
       <w:pPr>
+        <w:pStyle w:val="ListParagraph"/>
+        <w:numPr>
+          <w:ilvl w:val="0"/>
+          <w:numId w:val="8"/>
+        </w:numPr>
+      </w:pPr>
+      <w:r>
+        <w:t>A button to download the highlighted design alternative detailed simulation results was added to the Results tab.</w:t>
+      </w:r>
+    </w:p>
+    <w:p>
+      <w:pPr>
         <w:pStyle w:val="Heading2"/>
       </w:pPr>
       <w:r>
@@ -1489,6 +1373,7 @@
         <w:pStyle w:val="Heading2"/>
       </w:pPr>
       <w:r>
+        <w:lastRenderedPageBreak/>
         <w:t xml:space="preserve">OpenStudio </w:t>
       </w:r>
       <w:r>
@@ -1516,7 +1401,36 @@
         </w:numPr>
       </w:pPr>
       <w:r>
-        <w:t>Added experimental bindings.</w:t>
+        <w:t>No Changes.</w:t>
+      </w:r>
+    </w:p>
+    <w:p>
+      <w:pPr>
+        <w:pStyle w:val="ListParagraph"/>
+        <w:numPr>
+          <w:ilvl w:val="0"/>
+          <w:numId w:val="10"/>
+        </w:numPr>
+      </w:pPr>
+      <w:r>
+        <w:t xml:space="preserve">Python bindings are not packaged with OpenStudio. To use them see our </w:t>
+      </w:r>
+      <w:hyperlink r:id="rId17" w:history="1">
+        <w:r>
+          <w:rPr>
+            <w:rStyle w:val="Hyperlink"/>
+          </w:rPr>
+          <w:t>developer page</w:t>
+        </w:r>
+      </w:hyperlink>
+      <w:r>
+        <w:t xml:space="preserve"> </w:t>
+      </w:r>
+      <w:r>
+        <w:t>for guidance on b</w:t>
+      </w:r>
+      <w:r>
+        <w:t>uilding OpenStudio.</w:t>
       </w:r>
     </w:p>
     <w:p>
@@ -1557,7 +1471,36 @@
         </w:numPr>
       </w:pPr>
       <w:r>
-        <w:t>Added experimental bindings.</w:t>
+        <w:t>No Changes.</w:t>
+      </w:r>
+    </w:p>
+    <w:p>
+      <w:pPr>
+        <w:pStyle w:val="ListParagraph"/>
+        <w:numPr>
+          <w:ilvl w:val="0"/>
+          <w:numId w:val="10"/>
+        </w:numPr>
+      </w:pPr>
+      <w:r>
+        <w:t>JavaScript</w:t>
+      </w:r>
+      <w:r>
+        <w:t xml:space="preserve"> bindings are not packaged with OpenStudio. To use them see our </w:t>
+      </w:r>
+      <w:hyperlink r:id="rId18" w:history="1">
+        <w:r>
+          <w:rPr>
+            <w:rStyle w:val="Hyperlink"/>
+          </w:rPr>
+          <w:t>developer page</w:t>
+        </w:r>
+      </w:hyperlink>
+      <w:r>
+        <w:t xml:space="preserve"> </w:t>
+      </w:r>
+      <w:r>
+        <w:t>for guidance on building OpenStudio.</w:t>
       </w:r>
     </w:p>
     <w:p>
@@ -1565,7 +1508,6 @@
         <w:pStyle w:val="Heading1"/>
       </w:pPr>
       <w:r>
-        <w:lastRenderedPageBreak/>
         <w:t>Known Issues</w:t>
       </w:r>
     </w:p>
@@ -1591,7 +1533,7 @@
       <w:r>
         <w:t xml:space="preserve">Please contact </w:t>
       </w:r>
-      <w:hyperlink r:id="rId20" w:history="1">
+      <w:hyperlink r:id="rId19" w:history="1">
         <w:r>
           <w:rPr>
             <w:rStyle w:val="Hyperlink"/>
@@ -1607,21 +1549,9 @@
       <w:pPr>
         <w:pStyle w:val="Heading2"/>
       </w:pPr>
-      <w:commentRangeStart w:id="2"/>
       <w:r>
         <w:t>Known Issues Common to All Platforms</w:t>
       </w:r>
-      <w:commentRangeEnd w:id="2"/>
-      <w:r>
-        <w:rPr>
-          <w:rStyle w:val="CommentReference"/>
-          <w:rFonts w:asciiTheme="minorHAnsi" w:eastAsiaTheme="minorHAnsi" w:hAnsiTheme="minorHAnsi" w:cstheme="minorBidi"/>
-          <w:b w:val="0"/>
-          <w:bCs w:val="0"/>
-          <w:color w:val="auto"/>
-        </w:rPr>
-        <w:commentReference w:id="2"/>
-      </w:r>
     </w:p>
     <w:p>
       <w:pPr>
@@ -1655,7 +1585,27 @@
         <w:t xml:space="preserve"> </w:t>
       </w:r>
       <w:r>
-        <w:t>If you are copying loose surfaces such as windows, there are no problems, as SketchUp will merge equivalent surfaces. [bug 36]</w:t>
+        <w:t>If you are copying loose surfaces such as windows, there are no problems, as SketchUp will merge equivalent surfaces. [</w:t>
+      </w:r>
+      <w:r>
+        <w:t xml:space="preserve">issue </w:t>
+      </w:r>
+      <w:hyperlink r:id="rId20" w:history="1">
+        <w:r>
+          <w:rPr>
+            <w:rStyle w:val="Hyperlink"/>
+          </w:rPr>
+          <w:t>#</w:t>
+        </w:r>
+        <w:r>
+          <w:rPr>
+            <w:rStyle w:val="Hyperlink"/>
+          </w:rPr>
+          <w:t>28</w:t>
+        </w:r>
+      </w:hyperlink>
+      <w:r>
+        <w:t>]</w:t>
       </w:r>
     </w:p>
     <w:p>
@@ -1675,7 +1625,32 @@
       </w:r>
       <w:proofErr w:type="spellEnd"/>
       <w:r>
-        <w:t xml:space="preserve"> undo operation on OpenStudio model elements may produce unexpected results. [bugs 438 and 797]</w:t>
+        <w:t xml:space="preserve"> undo operation on OpenStudio model elements may produce unexpected results. [</w:t>
+      </w:r>
+      <w:r>
+        <w:t xml:space="preserve">issues </w:t>
+      </w:r>
+      <w:hyperlink r:id="rId21" w:history="1">
+        <w:r>
+          <w:rPr>
+            <w:rStyle w:val="Hyperlink"/>
+          </w:rPr>
+          <w:t>#54</w:t>
+        </w:r>
+      </w:hyperlink>
+      <w:r>
+        <w:t xml:space="preserve"> and </w:t>
+      </w:r>
+      <w:hyperlink r:id="rId22" w:history="1">
+        <w:r>
+          <w:rPr>
+            <w:rStyle w:val="Hyperlink"/>
+          </w:rPr>
+          <w:t>#150</w:t>
+        </w:r>
+      </w:hyperlink>
+      <w:r>
+        <w:t>]</w:t>
       </w:r>
     </w:p>
     <w:p>
@@ -1710,7 +1685,21 @@
         <w:t xml:space="preserve"> the SketchUp file. If that doesn’t work you can also directly load the OSM file, bypassing the SKP file.</w:t>
       </w:r>
       <w:r>
-        <w:t xml:space="preserve"> [bug 61]</w:t>
+        <w:t xml:space="preserve"> [</w:t>
+      </w:r>
+      <w:r>
+        <w:t xml:space="preserve">issue </w:t>
+      </w:r>
+      <w:hyperlink r:id="rId23" w:history="1">
+        <w:r>
+          <w:rPr>
+            <w:rStyle w:val="Hyperlink"/>
+          </w:rPr>
+          <w:t>#409</w:t>
+        </w:r>
+      </w:hyperlink>
+      <w:r>
+        <w:t>]</w:t>
       </w:r>
     </w:p>
     <w:p>
@@ -1734,7 +1723,21 @@
         <w:t>studio@nrel.gov for assistance.</w:t>
       </w:r>
       <w:r>
-        <w:t xml:space="preserve"> [bug 24]</w:t>
+        <w:t xml:space="preserve"> [</w:t>
+      </w:r>
+      <w:r>
+        <w:t xml:space="preserve">issue </w:t>
+      </w:r>
+      <w:hyperlink r:id="rId24" w:history="1">
+        <w:r>
+          <w:rPr>
+            <w:rStyle w:val="Hyperlink"/>
+          </w:rPr>
+          <w:t>#26</w:t>
+        </w:r>
+      </w:hyperlink>
+      <w:r>
+        <w:t>]</w:t>
       </w:r>
     </w:p>
     <w:p>
@@ -1753,10 +1756,18 @@
         <w:t>Importing Constructions and Import Schedules from the OpenStudio SketchUp Plug-in are broken, but you can load an OSM file as library in the OpenStudio application and then selectively drag specific objects into your model. [</w:t>
       </w:r>
       <w:r>
-        <w:t xml:space="preserve">bug </w:t>
-      </w:r>
-      <w:r>
-        <w:t>930]</w:t>
+        <w:t xml:space="preserve">issue </w:t>
+      </w:r>
+      <w:hyperlink r:id="rId25" w:history="1">
+        <w:r>
+          <w:rPr>
+            <w:rStyle w:val="Hyperlink"/>
+          </w:rPr>
+          <w:t>#201</w:t>
+        </w:r>
+      </w:hyperlink>
+      <w:r>
+        <w:t>]</w:t>
       </w:r>
     </w:p>
     <w:p>
@@ -1772,19 +1783,36 @@
         </w:rPr>
       </w:pPr>
       <w:r>
-        <w:t xml:space="preserve">Using “Intersect” in the surface matching dialog can result in a crash or unexpected result. This is more common with models that were imported from other CAD formats at some point in the workflow. It is </w:t>
+        <w:t>Using “Intersect” in the surface match</w:t>
+      </w:r>
+      <w:r>
+        <w:t xml:space="preserve">ing dialog can result in a crash or </w:t>
+      </w:r>
+      <w:r>
+        <w:t xml:space="preserve">unexpected result. This is more common with models that were imported from other CAD formats at some point in the workflow. It is </w:t>
       </w:r>
       <w:r>
         <w:t>a good idea to save prior to us</w:t>
       </w:r>
       <w:r>
-        <w:t>ing this to avoid any loss of data. This is related to an underlying SketchUp bug. [bug</w:t>
-      </w:r>
-      <w:r>
-        <w:t>s</w:t>
-      </w:r>
-      <w:r>
-        <w:t xml:space="preserve"> 856 and 1220]</w:t>
+        <w:t>ing this to avoid any loss of data. This is related to an underlying SketchUp bug. [</w:t>
+      </w:r>
+      <w:r>
+        <w:t>issue</w:t>
+      </w:r>
+      <w:r>
+        <w:t xml:space="preserve"> </w:t>
+      </w:r>
+      <w:hyperlink r:id="rId26" w:history="1">
+        <w:r>
+          <w:rPr>
+            <w:rStyle w:val="Hyperlink"/>
+          </w:rPr>
+          <w:t>#168</w:t>
+        </w:r>
+      </w:hyperlink>
+      <w:r>
+        <w:t>]</w:t>
       </w:r>
     </w:p>
     <w:p>
@@ -1800,13 +1828,21 @@
         </w:rPr>
       </w:pPr>
       <w:r>
-        <w:t>“Project Loose Geometry” can crash SketchUp. It is a good idea to save prior to using this to avoid any loss of data. [bu</w:t>
-      </w:r>
-      <w:r>
-        <w:t>g</w:t>
-      </w:r>
-      <w:r>
-        <w:t xml:space="preserve"> 1221]</w:t>
+        <w:t>“Project Loose Geometry” can crash SketchUp. It is a good idea to save prior to using thi</w:t>
+      </w:r>
+      <w:r>
+        <w:t xml:space="preserve">s to avoid any loss of data. [issue </w:t>
+      </w:r>
+      <w:hyperlink r:id="rId27" w:history="1">
+        <w:r>
+          <w:rPr>
+            <w:rStyle w:val="Hyperlink"/>
+          </w:rPr>
+          <w:t>#484</w:t>
+        </w:r>
+      </w:hyperlink>
+      <w:r>
+        <w:t>]</w:t>
       </w:r>
     </w:p>
     <w:p>
@@ -1822,6 +1858,7 @@
         </w:rPr>
       </w:pPr>
       <w:r>
+        <w:lastRenderedPageBreak/>
         <w:t xml:space="preserve">If your OpenStudio </w:t>
       </w:r>
       <w:r>
@@ -1836,7 +1873,7 @@
       <w:r>
         <w:t xml:space="preserve">rashes SketchUp or has unexpected behavior please forward it to </w:t>
       </w:r>
-      <w:hyperlink r:id="rId21" w:history="1">
+      <w:hyperlink r:id="rId28" w:history="1">
         <w:r>
           <w:rPr>
             <w:rStyle w:val="Hyperlink"/>
@@ -1845,7 +1882,10 @@
         </w:r>
       </w:hyperlink>
       <w:r>
-        <w:t xml:space="preserve"> with a description of the problem. Please also include the directory that has the same name as the OSM file. You can attach it as a zip file. [bug 1231]</w:t>
+        <w:t xml:space="preserve"> with a description of the problem. Please also include the directory that has the same name as the OSM file. Yo</w:t>
+      </w:r>
+      <w:r>
+        <w:t>u can attach it as a zip file.</w:t>
       </w:r>
     </w:p>
     <w:p>
@@ -1867,7 +1907,6 @@
           <w:numId w:val="12"/>
         </w:numPr>
       </w:pPr>
-      <w:commentRangeStart w:id="3"/>
       <w:r>
         <w:t xml:space="preserve">When going to the Site / Utility Bills </w:t>
       </w:r>
@@ -1885,12 +1924,25 @@
       <w:r>
         <w:t>the prerequisite objects you will see an object that can’t be edited. That isn’t a real object. To add your first object switch away from the “Electric Utility Bill” category at the left, and then click the green “+” to create a new object.</w:t>
       </w:r>
-      <w:commentRangeEnd w:id="3"/>
-      <w:r>
-        <w:rPr>
-          <w:rStyle w:val="CommentReference"/>
-        </w:rPr>
-        <w:commentReference w:id="3"/>
+      <w:r>
+        <w:t xml:space="preserve"> </w:t>
+      </w:r>
+      <w:r>
+        <w:t>[</w:t>
+      </w:r>
+      <w:r>
+        <w:t xml:space="preserve">issue </w:t>
+      </w:r>
+      <w:hyperlink r:id="rId29" w:history="1">
+        <w:r>
+          <w:rPr>
+            <w:rStyle w:val="Hyperlink"/>
+          </w:rPr>
+          <w:t>#577</w:t>
+        </w:r>
+      </w:hyperlink>
+      <w:r>
+        <w:t>]</w:t>
       </w:r>
     </w:p>
     <w:p>
@@ -1949,7 +2001,6 @@
         </w:numPr>
       </w:pPr>
       <w:r>
-        <w:lastRenderedPageBreak/>
         <w:t>Using the mouse sc</w:t>
       </w:r>
       <w:r>
@@ -1970,21 +2021,30 @@
       <w:r>
         <w:t xml:space="preserve">ummary tab will </w:t>
       </w:r>
-      <w:proofErr w:type="spellStart"/>
-      <w:r>
-        <w:t>unintentially</w:t>
-      </w:r>
-      <w:proofErr w:type="spellEnd"/>
-      <w:r>
-        <w:t xml:space="preserve"> zoom them in and </w:t>
+      <w:r>
+        <w:t xml:space="preserve">unintentionally </w:t>
       </w:r>
       <w:proofErr w:type="gramStart"/>
       <w:r>
-        <w:t>out.</w:t>
+        <w:t>zoom</w:t>
       </w:r>
       <w:proofErr w:type="gramEnd"/>
       <w:r>
-        <w:t xml:space="preserve"> [bug 574]</w:t>
+        <w:t xml:space="preserve"> them in and out. [</w:t>
+      </w:r>
+      <w:r>
+        <w:t xml:space="preserve">issue </w:t>
+      </w:r>
+      <w:hyperlink r:id="rId30" w:history="1">
+        <w:r>
+          <w:rPr>
+            <w:rStyle w:val="Hyperlink"/>
+          </w:rPr>
+          <w:t>#84</w:t>
+        </w:r>
+      </w:hyperlink>
+      <w:r>
+        <w:t>]</w:t>
       </w:r>
     </w:p>
     <w:p>
@@ -1996,7 +2056,21 @@
         </w:numPr>
       </w:pPr>
       <w:r>
-        <w:t>Similar thermostats assigned in the SketchUp Plug-in are shared across thermal zones in the OpenStudio application. Changing or turning off one will do the same to others. [bug 722]</w:t>
+        <w:t>Similar thermostats assigned in the SketchUp Plug-in are shared across thermal zones in the OpenStudio application. Changing or turning off one will do the same to others. [</w:t>
+      </w:r>
+      <w:r>
+        <w:t xml:space="preserve">issue </w:t>
+      </w:r>
+      <w:hyperlink r:id="rId31" w:history="1">
+        <w:r>
+          <w:rPr>
+            <w:rStyle w:val="Hyperlink"/>
+          </w:rPr>
+          <w:t>#123</w:t>
+        </w:r>
+      </w:hyperlink>
+      <w:r>
+        <w:t>]</w:t>
       </w:r>
     </w:p>
     <w:p>
@@ -2021,7 +2095,21 @@
         <w:t xml:space="preserve">If you still see </w:t>
       </w:r>
       <w:r>
-        <w:t>a material after clicking the “x”, switch away from and back to the object to refresh the view. [bug 925]</w:t>
+        <w:t>a material after clicking the “x”, switch away from and back to the object to refresh the view. [</w:t>
+      </w:r>
+      <w:r>
+        <w:t xml:space="preserve">issue </w:t>
+      </w:r>
+      <w:hyperlink r:id="rId32" w:history="1">
+        <w:r>
+          <w:rPr>
+            <w:rStyle w:val="Hyperlink"/>
+          </w:rPr>
+          <w:t>#196</w:t>
+        </w:r>
+      </w:hyperlink>
+      <w:r>
+        <w:t>]</w:t>
       </w:r>
     </w:p>
     <w:p>
@@ -2035,7 +2123,21 @@
         <w:contextualSpacing w:val="0"/>
       </w:pPr>
       <w:r>
-        <w:t>Not all of the schedules required to make a valid People object can be assigned in the application. [bug 664]</w:t>
+        <w:t>Not all of the schedules required to make a valid People object can be assigned in the application. [</w:t>
+      </w:r>
+      <w:r>
+        <w:t xml:space="preserve">issue </w:t>
+      </w:r>
+      <w:hyperlink r:id="rId33" w:history="1">
+        <w:r>
+          <w:rPr>
+            <w:rStyle w:val="Hyperlink"/>
+          </w:rPr>
+          <w:t>#107</w:t>
+        </w:r>
+      </w:hyperlink>
+      <w:r>
+        <w:t>]</w:t>
       </w:r>
     </w:p>
     <w:p>
@@ -2096,7 +2198,28 @@
         <w:rPr>
           <w:rFonts w:eastAsia="Times New Roman"/>
         </w:rPr>
-        <w:t>[bug 943]</w:t>
+        <w:t>[</w:t>
+      </w:r>
+      <w:r>
+        <w:rPr>
+          <w:rFonts w:eastAsia="Times New Roman"/>
+        </w:rPr>
+        <w:t xml:space="preserve">issue </w:t>
+      </w:r>
+      <w:hyperlink r:id="rId34" w:history="1">
+        <w:r>
+          <w:rPr>
+            <w:rStyle w:val="Hyperlink"/>
+            <w:rFonts w:eastAsia="Times New Roman"/>
+          </w:rPr>
+          <w:t>#209</w:t>
+        </w:r>
+      </w:hyperlink>
+      <w:r>
+        <w:rPr>
+          <w:rFonts w:eastAsia="Times New Roman"/>
+        </w:rPr>
+        <w:t>]</w:t>
       </w:r>
     </w:p>
     <w:p>
@@ -2121,7 +2244,21 @@
         </w:numPr>
       </w:pPr>
       <w:r>
-        <w:t>PAT won’t prevent you from loading OSM files that are from a newer version of OpenStudio than you have installed, but the analysis won’t run. [bug 1240]</w:t>
+        <w:t>PAT won’t prevent you from loading OSM files that are from a newer version of OpenStudio than you have installed, but the analysis won’t run. [</w:t>
+      </w:r>
+      <w:r>
+        <w:t xml:space="preserve">issue </w:t>
+      </w:r>
+      <w:hyperlink r:id="rId35" w:history="1">
+        <w:r>
+          <w:rPr>
+            <w:rStyle w:val="Hyperlink"/>
+          </w:rPr>
+          <w:t>#330</w:t>
+        </w:r>
+      </w:hyperlink>
+      <w:r>
+        <w:t>]</w:t>
       </w:r>
     </w:p>
     <w:p>
@@ -2138,7 +2275,21 @@
       </w:r>
       <w:proofErr w:type="spellEnd"/>
       <w:r>
-        <w:t xml:space="preserve"> control object variables can’t be requested in the output variables tab. [bug 1290]</w:t>
+        <w:t xml:space="preserve"> control object variables can’t be requested in the output variables tab. [</w:t>
+      </w:r>
+      <w:r>
+        <w:t xml:space="preserve">issue </w:t>
+      </w:r>
+      <w:hyperlink r:id="rId36" w:history="1">
+        <w:r>
+          <w:rPr>
+            <w:rStyle w:val="Hyperlink"/>
+          </w:rPr>
+          <w:t>#355</w:t>
+        </w:r>
+      </w:hyperlink>
+      <w:r>
+        <w:t>]</w:t>
       </w:r>
     </w:p>
     <w:p>
@@ -2150,7 +2301,21 @@
         </w:numPr>
       </w:pPr>
       <w:r>
-        <w:t>The results tab may not be legible on a 1024x768 screen. [bug 1295]</w:t>
+        <w:t>The results tab may not be legible on a 1024x768 screen. [</w:t>
+      </w:r>
+      <w:r>
+        <w:t xml:space="preserve">issue </w:t>
+      </w:r>
+      <w:hyperlink r:id="rId37" w:history="1">
+        <w:r>
+          <w:rPr>
+            <w:rStyle w:val="Hyperlink"/>
+          </w:rPr>
+          <w:t>#359</w:t>
+        </w:r>
+      </w:hyperlink>
+      <w:r>
+        <w:t>]</w:t>
       </w:r>
     </w:p>
     <w:p>
@@ -2177,10 +2342,18 @@
         <w:t>sing design alternatives made from measure groups. [</w:t>
       </w:r>
       <w:r>
-        <w:t xml:space="preserve">bug </w:t>
-      </w:r>
-      <w:r>
-        <w:t>1236]</w:t>
+        <w:t xml:space="preserve">issue </w:t>
+      </w:r>
+      <w:hyperlink r:id="rId38" w:history="1">
+        <w:r>
+          <w:rPr>
+            <w:rStyle w:val="Hyperlink"/>
+          </w:rPr>
+          <w:t>#369</w:t>
+        </w:r>
+      </w:hyperlink>
+      <w:r>
+        <w:t>]</w:t>
       </w:r>
     </w:p>
     <w:p>
@@ -2203,20 +2376,22 @@
       <w:r>
         <w:t xml:space="preserve"> This may result in unexpected results or errors.</w:t>
       </w:r>
-    </w:p>
-    <w:p>
-      <w:pPr>
-        <w:pStyle w:val="ListParagraph"/>
-        <w:numPr>
-          <w:ilvl w:val="0"/>
-          <w:numId w:val="20"/>
-        </w:numPr>
-      </w:pPr>
-      <w:r>
-        <w:t>Measures specified within externally constructed design alt</w:t>
-      </w:r>
-      <w:r>
-        <w:t>ernative models are not applied.</w:t>
+      <w:r>
+        <w:t xml:space="preserve"> </w:t>
+      </w:r>
+      <w:r>
+        <w:t xml:space="preserve">[issue </w:t>
+      </w:r>
+      <w:hyperlink r:id="rId39" w:history="1">
+        <w:r>
+          <w:rPr>
+            <w:rStyle w:val="Hyperlink"/>
+          </w:rPr>
+          <w:t>#369</w:t>
+        </w:r>
+      </w:hyperlink>
+      <w:r>
+        <w:t>]</w:t>
       </w:r>
     </w:p>
     <w:p>
@@ -2240,7 +2415,21 @@
         <w:t>Alias changes do not update in table view until the data are read in again.</w:t>
       </w:r>
       <w:r>
-        <w:t xml:space="preserve"> [bug 7]</w:t>
+        <w:t xml:space="preserve"> [</w:t>
+      </w:r>
+      <w:r>
+        <w:t xml:space="preserve">issue </w:t>
+      </w:r>
+      <w:hyperlink r:id="rId40" w:history="1">
+        <w:r>
+          <w:rPr>
+            <w:rStyle w:val="Hyperlink"/>
+          </w:rPr>
+          <w:t>#25</w:t>
+        </w:r>
+      </w:hyperlink>
+      <w:r>
+        <w:t>]</w:t>
       </w:r>
     </w:p>
     <w:p>
@@ -2253,104 +2442,102 @@
         <w:spacing w:after="0"/>
       </w:pPr>
       <w:r>
-        <w:t>Data sets are expected to start on January 1 or later, and end on December 12 or earlier</w:t>
-      </w:r>
-      <w:r>
-        <w:t xml:space="preserve">. </w:t>
-      </w:r>
-      <w:r>
-        <w:t>Run periods cannot wrap around the end or beginning of the year.</w:t>
+        <w:t>R</w:t>
+      </w:r>
+      <w:r>
+        <w:t>e-arranged column order doesn't stick next launch</w:t>
+      </w:r>
+      <w:r>
+        <w:t>.</w:t>
       </w:r>
       <w:r>
         <w:t xml:space="preserve"> </w:t>
       </w:r>
       <w:r>
-        <w:t xml:space="preserve">[bug </w:t>
-      </w:r>
-      <w:r>
-        <w:t>78</w:t>
-      </w:r>
+        <w:t>[</w:t>
+      </w:r>
+      <w:r>
+        <w:t xml:space="preserve">issue </w:t>
+      </w:r>
+      <w:hyperlink r:id="rId41" w:history="1">
+        <w:r>
+          <w:rPr>
+            <w:rStyle w:val="Hyperlink"/>
+          </w:rPr>
+          <w:t>#30</w:t>
+        </w:r>
+      </w:hyperlink>
       <w:r>
         <w:t>]</w:t>
       </w:r>
     </w:p>
     <w:p>
       <w:pPr>
-        <w:pStyle w:val="ListParagraph"/>
-        <w:numPr>
-          <w:ilvl w:val="0"/>
-          <w:numId w:val="12"/>
-        </w:numPr>
-        <w:spacing w:after="0"/>
-      </w:pPr>
-      <w:r>
-        <w:t>Table view column rearrangements are not preserved.</w:t>
+        <w:pStyle w:val="Heading3"/>
+      </w:pPr>
+      <w:r>
+        <w:lastRenderedPageBreak/>
+        <w:t xml:space="preserve">OpenStudio </w:t>
+      </w:r>
+      <w:proofErr w:type="spellStart"/>
+      <w:r>
+        <w:t>RunManager</w:t>
+      </w:r>
+      <w:proofErr w:type="spellEnd"/>
+    </w:p>
+    <w:p>
+      <w:pPr>
+        <w:pStyle w:val="ListParagraph"/>
+        <w:numPr>
+          <w:ilvl w:val="0"/>
+          <w:numId w:val="6"/>
+        </w:numPr>
+      </w:pPr>
+      <w:r>
+        <w:t xml:space="preserve">EnergyPlus </w:t>
+      </w:r>
+      <w:proofErr w:type="spellStart"/>
+      <w:r>
+        <w:t>ForwardTranslator</w:t>
+      </w:r>
+      <w:proofErr w:type="spellEnd"/>
+      <w:r>
+        <w:t xml:space="preserve"> errors </w:t>
+      </w:r>
+      <w:r>
+        <w:t>d</w:t>
+      </w:r>
+      <w:r>
+        <w:t xml:space="preserve">o not appear in the </w:t>
+      </w:r>
+      <w:proofErr w:type="spellStart"/>
+      <w:r>
+        <w:t>RunManager</w:t>
+      </w:r>
+      <w:proofErr w:type="spellEnd"/>
+      <w:r>
+        <w:t xml:space="preserve"> GUI elements</w:t>
+      </w:r>
+      <w:r>
+        <w:t>.</w:t>
       </w:r>
       <w:r>
         <w:t xml:space="preserve"> </w:t>
       </w:r>
       <w:r>
-        <w:t>[bug 34]</w:t>
-      </w:r>
-    </w:p>
-    <w:p>
-      <w:pPr>
-        <w:pStyle w:val="Heading3"/>
-      </w:pPr>
-      <w:r>
-        <w:t xml:space="preserve">OpenStudio </w:t>
-      </w:r>
-      <w:proofErr w:type="spellStart"/>
-      <w:r>
-        <w:t>RunManager</w:t>
-      </w:r>
-      <w:proofErr w:type="spellEnd"/>
-    </w:p>
-    <w:p>
-      <w:pPr>
-        <w:pStyle w:val="ListParagraph"/>
-        <w:numPr>
-          <w:ilvl w:val="0"/>
-          <w:numId w:val="6"/>
-        </w:numPr>
-      </w:pPr>
-      <w:r>
-        <w:t xml:space="preserve">EnergyPlus </w:t>
-      </w:r>
-      <w:proofErr w:type="spellStart"/>
-      <w:r>
-        <w:t>ForwardTranslator</w:t>
-      </w:r>
-      <w:proofErr w:type="spellEnd"/>
-      <w:r>
-        <w:t xml:space="preserve"> errors </w:t>
-      </w:r>
-      <w:r>
-        <w:t>d</w:t>
-      </w:r>
-      <w:r>
-        <w:t xml:space="preserve">o not appear in the </w:t>
-      </w:r>
-      <w:proofErr w:type="spellStart"/>
-      <w:r>
-        <w:t>RunManager</w:t>
-      </w:r>
-      <w:proofErr w:type="spellEnd"/>
-      <w:r>
-        <w:t xml:space="preserve"> GUI elements</w:t>
-      </w:r>
-      <w:r>
-        <w:t>.</w:t>
-      </w:r>
-      <w:r>
-        <w:t xml:space="preserve"> </w:t>
-      </w:r>
-      <w:r>
-        <w:t>[b</w:t>
-      </w:r>
-      <w:r>
-        <w:t>ug 897</w:t>
-      </w:r>
+        <w:t>[</w:t>
+      </w:r>
+      <w:r>
+        <w:t xml:space="preserve">issue </w:t>
+      </w:r>
+      <w:hyperlink r:id="rId42" w:history="1">
+        <w:r>
+          <w:rPr>
+            <w:rStyle w:val="Hyperlink"/>
+          </w:rPr>
+          <w:t>#181</w:t>
+        </w:r>
+      </w:hyperlink>
       <w:r>
         <w:t>]</w:t>
       </w:r>
@@ -2479,7 +2666,6 @@
         <w:contextualSpacing w:val="0"/>
       </w:pPr>
       <w:r>
-        <w:lastRenderedPageBreak/>
         <w:t>OpenStudio:</w:t>
       </w:r>
       <w:proofErr w:type="gramStart"/>
@@ -2526,10 +2712,26 @@
         <w:t>OS X you need to first un</w:t>
       </w:r>
       <w:r>
-        <w:t>install earlier versions of OpenStudio.</w:t>
-      </w:r>
-      <w:r>
-        <w:t xml:space="preserve"> [bug 1303]</w:t>
+        <w:t xml:space="preserve">install earlier versions of </w:t>
+      </w:r>
+      <w:bookmarkStart w:id="0" w:name="_GoBack"/>
+      <w:bookmarkEnd w:id="0"/>
+      <w:r>
+        <w:t>OpenStudio.</w:t>
+      </w:r>
+      <w:r>
+        <w:t xml:space="preserve"> [bug </w:t>
+      </w:r>
+      <w:hyperlink r:id="rId43" w:history="1">
+        <w:r>
+          <w:rPr>
+            <w:rStyle w:val="Hyperlink"/>
+          </w:rPr>
+          <w:t>#239</w:t>
+        </w:r>
+      </w:hyperlink>
+      <w:r>
+        <w:t>]</w:t>
       </w:r>
     </w:p>
     <w:p>
@@ -2542,19 +2744,6 @@
         <w:ind w:left="720"/>
       </w:pPr>
       <w:r>
-        <w:t>At this time, we are unable to provide simple installation instructions for DAKOTA on OS X. We are working with the DAKOTA team to be able to provide this sometime in 2013. [bug 437]</w:t>
-      </w:r>
-    </w:p>
-    <w:p>
-      <w:pPr>
-        <w:pStyle w:val="ListParagraph"/>
-        <w:numPr>
-          <w:ilvl w:val="0"/>
-          <w:numId w:val="22"/>
-        </w:numPr>
-        <w:ind w:left="720"/>
-      </w:pPr>
-      <w:r>
         <w:t>The SketchUp Plug-in t</w:t>
       </w:r>
       <w:r>
@@ -2582,7 +2771,21 @@
         <w:t xml:space="preserve"> </w:t>
       </w:r>
       <w:r>
-        <w:t>This is a bug in SketchUp versus the plug-in. [bug 375]</w:t>
+        <w:t>This is a bug in SketchUp versus the plug-in. [</w:t>
+      </w:r>
+      <w:r>
+        <w:t xml:space="preserve">issue </w:t>
+      </w:r>
+      <w:hyperlink r:id="rId44" w:history="1">
+        <w:r>
+          <w:rPr>
+            <w:rStyle w:val="Hyperlink"/>
+          </w:rPr>
+          <w:t>#45</w:t>
+        </w:r>
+      </w:hyperlink>
+      <w:r>
+        <w:t>]</w:t>
       </w:r>
     </w:p>
     <w:p>
@@ -2611,16 +2814,33 @@
         <w:spacing w:after="0"/>
       </w:pPr>
       <w:r>
-        <w:t>89 new bugs were filed since April 1</w:t>
-      </w:r>
+        <w:t xml:space="preserve">Roughly </w:t>
+      </w:r>
+      <w:commentRangeStart w:id="1"/>
+      <w:r>
+        <w:t>84</w:t>
+      </w:r>
+      <w:commentRangeEnd w:id="1"/>
       <w:r>
         <w:rPr>
-          <w:vertAlign w:val="superscript"/>
+          <w:rStyle w:val="CommentReference"/>
         </w:rPr>
-        <w:t>st</w:t>
-      </w:r>
-      <w:r>
-        <w:t xml:space="preserve"> 2013.</w:t>
+        <w:commentReference w:id="1"/>
+      </w:r>
+      <w:r>
+        <w:t xml:space="preserve"> new </w:t>
+      </w:r>
+      <w:r>
+        <w:t xml:space="preserve">issues </w:t>
+      </w:r>
+      <w:r>
+        <w:t xml:space="preserve">were filed since </w:t>
+      </w:r>
+      <w:r>
+        <w:t>the 1.0.0 release of OpenStudio</w:t>
+      </w:r>
+      <w:r>
+        <w:t>.</w:t>
       </w:r>
     </w:p>
     <w:p>
@@ -2633,16 +2853,36 @@
         <w:spacing w:after="0"/>
       </w:pPr>
       <w:r>
-        <w:t>51 bugs were closed since April 1</w:t>
-      </w:r>
+        <w:t xml:space="preserve">Roughly </w:t>
+      </w:r>
+      <w:commentRangeStart w:id="2"/>
+      <w:r>
+        <w:t>1</w:t>
+      </w:r>
+      <w:r>
+        <w:t>21</w:t>
+      </w:r>
+      <w:r>
+        <w:t xml:space="preserve"> </w:t>
+      </w:r>
+      <w:commentRangeEnd w:id="2"/>
       <w:r>
         <w:rPr>
-          <w:vertAlign w:val="superscript"/>
+          <w:rStyle w:val="CommentReference"/>
         </w:rPr>
-        <w:t>st</w:t>
-      </w:r>
-      <w:r>
-        <w:t xml:space="preserve"> 2013.</w:t>
+        <w:commentReference w:id="2"/>
+      </w:r>
+      <w:r>
+        <w:t>issues</w:t>
+      </w:r>
+      <w:r>
+        <w:t xml:space="preserve"> were closed since </w:t>
+      </w:r>
+      <w:r>
+        <w:t>the 1.0.0 release of OpenStudio</w:t>
+      </w:r>
+      <w:r>
+        <w:t>.</w:t>
       </w:r>
     </w:p>
     <w:sectPr>
@@ -2657,7 +2897,7 @@
 
 <file path=word/comments.xml><?xml version="1.0" encoding="utf-8"?>
 <w:comments xmlns:wpc="http://schemas.microsoft.com/office/word/2010/wordprocessingCanvas" xmlns:mc="http://schemas.openxmlformats.org/markup-compatibility/2006" xmlns:o="urn:schemas-microsoft-com:office:office" xmlns:r="http://schemas.openxmlformats.org/officeDocument/2006/relationships" xmlns:m="http://schemas.openxmlformats.org/officeDocument/2006/math" xmlns:v="urn:schemas-microsoft-com:vml" xmlns:wp14="http://schemas.microsoft.com/office/word/2010/wordprocessingDrawing" xmlns:wp="http://schemas.openxmlformats.org/drawingml/2006/wordprocessingDrawing" xmlns:w10="urn:schemas-microsoft-com:office:word" xmlns:w="http://schemas.openxmlformats.org/wordprocessingml/2006/main" xmlns:w14="http://schemas.microsoft.com/office/word/2010/wordml" xmlns:wpg="http://schemas.microsoft.com/office/word/2010/wordprocessingGroup" xmlns:wpi="http://schemas.microsoft.com/office/word/2010/wordprocessingInk" xmlns:wne="http://schemas.microsoft.com/office/word/2006/wordml" xmlns:wps="http://schemas.microsoft.com/office/word/2010/wordprocessingShape" mc:Ignorable="w14 wp14">
-  <w:comment w:id="1" w:author="David Goldwasser" w:date="2013-10-16T11:24:00Z" w:initials="DG">
+  <w:comment w:id="1" w:author="David Goldwasser" w:date="2013-10-16T14:43:00Z" w:initials="DG">
     <w:p>
       <w:pPr>
         <w:pStyle w:val="CommentText"/>
@@ -2669,11 +2909,25 @@
         <w:annotationRef/>
       </w:r>
       <w:r>
-        <w:t>Larry, I didn’t find the ticket yet with this text. I’ll update this later but wanted to get this to you and Luigi for review.</w:t>
+        <w:t xml:space="preserve">Batch upload of old bugs was on 7/19. This includes all bugs </w:t>
+      </w:r>
+      <w:proofErr w:type="gramStart"/>
+      <w:r>
+        <w:t xml:space="preserve">after </w:t>
+      </w:r>
+      <w:r>
+        <w:t xml:space="preserve"> and</w:t>
+      </w:r>
+      <w:proofErr w:type="gramEnd"/>
+      <w:r>
+        <w:t xml:space="preserve"> before </w:t>
+      </w:r>
+      <w:r>
+        <w:t>but not including that date</w:t>
       </w:r>
     </w:p>
   </w:comment>
-  <w:comment w:id="2" w:author="David Goldwasser" w:date="2013-10-16T01:13:00Z" w:initials="DG">
+  <w:comment w:id="2" w:author="David Goldwasser" w:date="2013-10-16T14:39:00Z" w:initials="DG">
     <w:p>
       <w:pPr>
         <w:pStyle w:val="CommentText"/>
@@ -2685,23 +2939,7 @@
         <w:annotationRef/>
       </w:r>
       <w:r>
-        <w:t>I have not edited anything below here.</w:t>
-      </w:r>
-    </w:p>
-  </w:comment>
-  <w:comment w:id="3" w:author="David Goldwasser" w:date="2013-10-16T11:22:00Z" w:initials="DG">
-    <w:p>
-      <w:pPr>
-        <w:pStyle w:val="CommentText"/>
-      </w:pPr>
-      <w:r>
-        <w:rPr>
-          <w:rStyle w:val="CommentReference"/>
-        </w:rPr>
-        <w:annotationRef/>
-      </w:r>
-      <w:r>
-        <w:t>This is the only know issue I added so far. Since it hits people right away on one of the major new features, I wanted to highlight it. This should be fixed soon after the release.</w:t>
+        <w:t>This represents all issues closed in GitHub to date (which goes back to 7/17/13</w:t>
       </w:r>
     </w:p>
   </w:comment>

</xml_diff>

<commit_message>
Added Luigi's comments and a few PAT cloud known issues
</commit_message>
<xml_diff>
--- a/doc/ReleaseNotes/OpenStudio_Release_Notes_1_1_0_20131017.docx
+++ b/doc/ReleaseNotes/OpenStudio_Release_Notes_1_1_0_20131017.docx
@@ -718,7 +718,7 @@
         <w:t xml:space="preserve">.0 </w:t>
       </w:r>
       <w:r>
-        <w:t xml:space="preserve">adds support for manual calibration of simulation results from monthly utility data. A new reporting measure type was introduced that has access to input data and simulation results that can be used to create custom reports and to perform automated quality control checks. Another major new feature is support for cloud simulation using Amazon EC2 instances. Users first set up an account with Amazon and link it to OpenStudio. The </w:t>
+        <w:t xml:space="preserve">adds support for manual calibration of simulation results from monthly utility data. A new reporting measure type was introduced that has access to input data and simulation results that can be used to create custom reports and to perform automated quality control checks. Another major new feature is simulation using cloud computing resources through Amazon EC2 instances. Users first set up an account with Amazon and link it to OpenStudio. The </w:t>
       </w:r>
       <w:proofErr w:type="spellStart"/>
       <w:r>
@@ -1142,10 +1142,7 @@
         </w:numPr>
       </w:pPr>
       <w:r>
-        <w:t>Added many additional Energy Conservation Measures to the Bu</w:t>
-      </w:r>
-      <w:r>
-        <w:t>ilding Component Library, accessible through PAT and the OpenStudio application.</w:t>
+        <w:t>Added many additional Energy Conservation Measures to the Building Component Library, accessible through PAT and the OpenStudio application.</w:t>
       </w:r>
     </w:p>
     <w:p>
@@ -1157,7 +1154,7 @@
         </w:numPr>
       </w:pPr>
       <w:r>
-        <w:t>Added Cloud Settings, Cloud Monitor, and a diagnostic dialog in support of Amazon EC2 simulations. Once the user creates an Amazon account and links to it from OpenStudio, OpenStudio can start and end EC2 instances.</w:t>
+        <w:t>Added Cloud Settings, Cloud Monitor, and a diagnostic dialog in support of simulations using the Amazon EC2 cloud service. Once the user creates an Amazon account and links to it from OpenStudio, OpenStudio can start and end EC2 instances.</w:t>
       </w:r>
     </w:p>
     <w:p>
@@ -1169,7 +1166,10 @@
         </w:numPr>
       </w:pPr>
       <w:r>
-        <w:t>The Run tab was redesigned in support of Amazon EC2 simulations. This includes a number of new interface elements and characteristics described below</w:t>
+        <w:t>The Run tab was redesigned in support of simulation runs through Amazon EC2 service. This includes a number of new interface elements and characteristics described below</w:t>
+      </w:r>
+      <w:r>
+        <w:t>.</w:t>
       </w:r>
     </w:p>
     <w:p>
@@ -1483,10 +1483,7 @@
         </w:numPr>
       </w:pPr>
       <w:r>
-        <w:t>JavaScript</w:t>
-      </w:r>
-      <w:r>
-        <w:t xml:space="preserve"> bindings are not packaged with OpenStudio. To use them see our </w:t>
+        <w:t xml:space="preserve">JavaScript bindings are not packaged with OpenStudio. To use them see our </w:t>
       </w:r>
       <w:hyperlink r:id="rId18" w:history="1">
         <w:r>
@@ -2142,114 +2139,66 @@
     </w:p>
     <w:p>
       <w:pPr>
-        <w:pStyle w:val="ListParagraph"/>
-        <w:numPr>
-          <w:ilvl w:val="0"/>
-          <w:numId w:val="12"/>
-        </w:numPr>
-        <w:spacing w:after="0" w:line="240" w:lineRule="auto"/>
-        <w:contextualSpacing w:val="0"/>
-      </w:pPr>
-      <w:r>
-        <w:rPr>
-          <w:rFonts w:eastAsia="Times New Roman"/>
-        </w:rPr>
-        <w:t xml:space="preserve">The 3-phase </w:t>
+        <w:pStyle w:val="Heading3"/>
+      </w:pPr>
+      <w:r>
+        <w:t xml:space="preserve">OpenStudio </w:t>
       </w:r>
       <w:proofErr w:type="spellStart"/>
       <w:r>
-        <w:rPr>
-          <w:rFonts w:eastAsia="Times New Roman"/>
-        </w:rPr>
-        <w:t>daylighting</w:t>
+        <w:t>ParametricAnalysisTool</w:t>
       </w:r>
       <w:proofErr w:type="spellEnd"/>
-      <w:r>
-        <w:rPr>
-          <w:rFonts w:eastAsia="Times New Roman"/>
-        </w:rPr>
-        <w:t xml:space="preserve"> simulation</w:t>
-      </w:r>
-      <w:r>
-        <w:rPr>
-          <w:rFonts w:eastAsia="Times New Roman"/>
-        </w:rPr>
-        <w:t xml:space="preserve"> method is currently inoperable</w:t>
-      </w:r>
-      <w:r>
-        <w:rPr>
-          <w:rFonts w:eastAsia="Times New Roman"/>
-        </w:rPr>
-        <w:t xml:space="preserve"> due to a fundamental change in the way the lighting calculation points are passed to Radiance</w:t>
-      </w:r>
-      <w:r>
-        <w:rPr>
-          <w:rFonts w:eastAsia="Times New Roman"/>
-        </w:rPr>
-        <w:t>, and will be updated in an upcoming release of OpenStudio</w:t>
-      </w:r>
-      <w:r>
-        <w:rPr>
-          <w:rFonts w:eastAsia="Times New Roman"/>
-        </w:rPr>
-        <w:t xml:space="preserve">. </w:t>
-      </w:r>
-      <w:r>
-        <w:rPr>
-          <w:rFonts w:eastAsia="Times New Roman"/>
-        </w:rPr>
-        <w:t>[</w:t>
-      </w:r>
-      <w:r>
-        <w:rPr>
-          <w:rFonts w:eastAsia="Times New Roman"/>
-        </w:rPr>
+    </w:p>
+    <w:p>
+      <w:pPr>
+        <w:pStyle w:val="ListParagraph"/>
+        <w:numPr>
+          <w:ilvl w:val="0"/>
+          <w:numId w:val="20"/>
+        </w:numPr>
+      </w:pPr>
+      <w:r>
+        <w:t>If you plan to run an analysis using the cloud make sure to first run the baseline model locally. This will assure that at simulation results relative to the baseline show up on the results Tab. This is related to a bug in the order jobs run on the cloud.</w:t>
+      </w:r>
+    </w:p>
+    <w:p>
+      <w:pPr>
+        <w:pStyle w:val="ListParagraph"/>
+        <w:numPr>
+          <w:ilvl w:val="0"/>
+          <w:numId w:val="20"/>
+        </w:numPr>
+      </w:pPr>
+      <w:r>
+        <w:t xml:space="preserve">As mentioned elsewhere, when using cloud </w:t>
+      </w:r>
+      <w:proofErr w:type="spellStart"/>
+      <w:r>
+        <w:t>serverice</w:t>
+      </w:r>
+      <w:proofErr w:type="spellEnd"/>
+      <w:r>
+        <w:t xml:space="preserve"> please make sure to close the cloud using cloud button in PAT when you simulation is done, and after you have downloaded all of the detailed results you want. Then also go the Amazon EC2 Management Console to confirm the instances are closed. If they are not closed, you can manually close them from there.</w:t>
+      </w:r>
+      <w:bookmarkStart w:id="0" w:name="_GoBack"/>
+      <w:bookmarkEnd w:id="0"/>
+    </w:p>
+    <w:p>
+      <w:pPr>
+        <w:pStyle w:val="ListParagraph"/>
+        <w:numPr>
+          <w:ilvl w:val="0"/>
+          <w:numId w:val="20"/>
+        </w:numPr>
+      </w:pPr>
+      <w:r>
+        <w:t>PAT won’t prevent you from loading OSM files that are from a newer version of OpenStudio than you have installed, but the analysis won’t run. [</w:t>
+      </w:r>
+      <w:r>
         <w:t xml:space="preserve">issue </w:t>
       </w:r>
       <w:hyperlink r:id="rId34" w:history="1">
-        <w:r>
-          <w:rPr>
-            <w:rStyle w:val="Hyperlink"/>
-            <w:rFonts w:eastAsia="Times New Roman"/>
-          </w:rPr>
-          <w:t>#209</w:t>
-        </w:r>
-      </w:hyperlink>
-      <w:r>
-        <w:rPr>
-          <w:rFonts w:eastAsia="Times New Roman"/>
-        </w:rPr>
-        <w:t>]</w:t>
-      </w:r>
-    </w:p>
-    <w:p>
-      <w:pPr>
-        <w:pStyle w:val="Heading3"/>
-      </w:pPr>
-      <w:r>
-        <w:t xml:space="preserve">OpenStudio </w:t>
-      </w:r>
-      <w:proofErr w:type="spellStart"/>
-      <w:r>
-        <w:t>ParametricAnalysisTool</w:t>
-      </w:r>
-      <w:proofErr w:type="spellEnd"/>
-    </w:p>
-    <w:p>
-      <w:pPr>
-        <w:pStyle w:val="ListParagraph"/>
-        <w:numPr>
-          <w:ilvl w:val="0"/>
-          <w:numId w:val="20"/>
-        </w:numPr>
-      </w:pPr>
-      <w:r>
-        <w:t>PAT won’t prevent you from loading OSM files that are from a newer version of OpenStudio than you have installed, but the analysis won’t run. [</w:t>
-      </w:r>
-      <w:r>
-        <w:t xml:space="preserve">issue </w:t>
-      </w:r>
-      <w:hyperlink r:id="rId35" w:history="1">
         <w:r>
           <w:rPr>
             <w:rStyle w:val="Hyperlink"/>
@@ -2280,7 +2229,7 @@
       <w:r>
         <w:t xml:space="preserve">issue </w:t>
       </w:r>
-      <w:hyperlink r:id="rId36" w:history="1">
+      <w:hyperlink r:id="rId35" w:history="1">
         <w:r>
           <w:rPr>
             <w:rStyle w:val="Hyperlink"/>
@@ -2306,7 +2255,7 @@
       <w:r>
         <w:t xml:space="preserve">issue </w:t>
       </w:r>
-      <w:hyperlink r:id="rId37" w:history="1">
+      <w:hyperlink r:id="rId36" w:history="1">
         <w:r>
           <w:rPr>
             <w:rStyle w:val="Hyperlink"/>
@@ -2343,6 +2292,41 @@
       </w:r>
       <w:r>
         <w:t xml:space="preserve">issue </w:t>
+      </w:r>
+      <w:hyperlink r:id="rId37" w:history="1">
+        <w:r>
+          <w:rPr>
+            <w:rStyle w:val="Hyperlink"/>
+          </w:rPr>
+          <w:t>#369</w:t>
+        </w:r>
+      </w:hyperlink>
+      <w:r>
+        <w:t>]</w:t>
+      </w:r>
+    </w:p>
+    <w:p>
+      <w:pPr>
+        <w:pStyle w:val="ListParagraph"/>
+        <w:numPr>
+          <w:ilvl w:val="0"/>
+          <w:numId w:val="20"/>
+        </w:numPr>
+      </w:pPr>
+      <w:r>
+        <w:t>A</w:t>
+      </w:r>
+      <w:r>
+        <w:t>lways Ru</w:t>
+      </w:r>
+      <w:r>
+        <w:t>n measures are applied to externally constructed design alternatives.</w:t>
+      </w:r>
+      <w:r>
+        <w:t xml:space="preserve"> This may result in unexpected results or errors.</w:t>
+      </w:r>
+      <w:r>
+        <w:t xml:space="preserve"> [issue </w:t>
       </w:r>
       <w:hyperlink r:id="rId38" w:history="1">
         <w:r>
@@ -2358,69 +2342,32 @@
     </w:p>
     <w:p>
       <w:pPr>
-        <w:pStyle w:val="ListParagraph"/>
-        <w:numPr>
-          <w:ilvl w:val="0"/>
-          <w:numId w:val="20"/>
-        </w:numPr>
-      </w:pPr>
-      <w:r>
-        <w:t>A</w:t>
-      </w:r>
-      <w:r>
-        <w:t>lways Ru</w:t>
-      </w:r>
-      <w:r>
-        <w:t>n measures are applied to externally constructed design alternatives.</w:t>
-      </w:r>
-      <w:r>
-        <w:t xml:space="preserve"> This may result in unexpected results or errors.</w:t>
-      </w:r>
-      <w:r>
-        <w:t xml:space="preserve"> </w:t>
-      </w:r>
-      <w:r>
-        <w:t xml:space="preserve">[issue </w:t>
+        <w:pStyle w:val="Heading3"/>
+      </w:pPr>
+      <w:r>
+        <w:lastRenderedPageBreak/>
+        <w:t>OpenStudio ResultsViewer</w:t>
+      </w:r>
+    </w:p>
+    <w:p>
+      <w:pPr>
+        <w:pStyle w:val="ListParagraph"/>
+        <w:numPr>
+          <w:ilvl w:val="0"/>
+          <w:numId w:val="12"/>
+        </w:numPr>
+        <w:spacing w:after="0"/>
+      </w:pPr>
+      <w:r>
+        <w:t>Alias changes do not update in table view until the data are read in again.</w:t>
+      </w:r>
+      <w:r>
+        <w:t xml:space="preserve"> [</w:t>
+      </w:r>
+      <w:r>
+        <w:t xml:space="preserve">issue </w:t>
       </w:r>
       <w:hyperlink r:id="rId39" w:history="1">
-        <w:r>
-          <w:rPr>
-            <w:rStyle w:val="Hyperlink"/>
-          </w:rPr>
-          <w:t>#369</w:t>
-        </w:r>
-      </w:hyperlink>
-      <w:r>
-        <w:t>]</w:t>
-      </w:r>
-    </w:p>
-    <w:p>
-      <w:pPr>
-        <w:pStyle w:val="Heading3"/>
-      </w:pPr>
-      <w:r>
-        <w:t>OpenStudio ResultsViewer</w:t>
-      </w:r>
-    </w:p>
-    <w:p>
-      <w:pPr>
-        <w:pStyle w:val="ListParagraph"/>
-        <w:numPr>
-          <w:ilvl w:val="0"/>
-          <w:numId w:val="12"/>
-        </w:numPr>
-        <w:spacing w:after="0"/>
-      </w:pPr>
-      <w:r>
-        <w:t>Alias changes do not update in table view until the data are read in again.</w:t>
-      </w:r>
-      <w:r>
-        <w:t xml:space="preserve"> [</w:t>
-      </w:r>
-      <w:r>
-        <w:t xml:space="preserve">issue </w:t>
-      </w:r>
-      <w:hyperlink r:id="rId40" w:history="1">
         <w:r>
           <w:rPr>
             <w:rStyle w:val="Hyperlink"/>
@@ -2459,7 +2406,7 @@
       <w:r>
         <w:t xml:space="preserve">issue </w:t>
       </w:r>
-      <w:hyperlink r:id="rId41" w:history="1">
+      <w:hyperlink r:id="rId40" w:history="1">
         <w:r>
           <w:rPr>
             <w:rStyle w:val="Hyperlink"/>
@@ -2476,7 +2423,6 @@
         <w:pStyle w:val="Heading3"/>
       </w:pPr>
       <w:r>
-        <w:lastRenderedPageBreak/>
         <w:t xml:space="preserve">OpenStudio </w:t>
       </w:r>
       <w:proofErr w:type="spellStart"/>
@@ -2530,7 +2476,7 @@
       <w:r>
         <w:t xml:space="preserve">issue </w:t>
       </w:r>
-      <w:hyperlink r:id="rId42" w:history="1">
+      <w:hyperlink r:id="rId41" w:history="1">
         <w:r>
           <w:rPr>
             <w:rStyle w:val="Hyperlink"/>
@@ -2712,17 +2658,12 @@
         <w:t>OS X you need to first un</w:t>
       </w:r>
       <w:r>
-        <w:t xml:space="preserve">install earlier versions of </w:t>
-      </w:r>
-      <w:bookmarkStart w:id="0" w:name="_GoBack"/>
-      <w:bookmarkEnd w:id="0"/>
-      <w:r>
-        <w:t>OpenStudio.</w:t>
+        <w:t>install earlier versions of OpenStudio.</w:t>
       </w:r>
       <w:r>
         <w:t xml:space="preserve"> [bug </w:t>
       </w:r>
-      <w:hyperlink r:id="rId43" w:history="1">
+      <w:hyperlink r:id="rId42" w:history="1">
         <w:r>
           <w:rPr>
             <w:rStyle w:val="Hyperlink"/>
@@ -2776,7 +2717,7 @@
       <w:r>
         <w:t xml:space="preserve">issue </w:t>
       </w:r>
-      <w:hyperlink r:id="rId44" w:history="1">
+      <w:hyperlink r:id="rId43" w:history="1">
         <w:r>
           <w:rPr>
             <w:rStyle w:val="Hyperlink"/>

</xml_diff>